<commit_message>
clean up folders. deleted unused files!
</commit_message>
<xml_diff>
--- a/backend/input_docs/Bescheid1.docx
+++ b/backend/input_docs/Bescheid1.docx
@@ -1,11 +1,11 @@
 
 <file path=word/document.xml><?xml version="1.0" encoding="utf-8"?>
-<w:document xmlns:wpc="http://schemas.microsoft.com/office/word/2010/wordprocessingCanvas" xmlns:mc="http://schemas.openxmlformats.org/markup-compatibility/2006" xmlns:o="urn:schemas-microsoft-com:office:office" xmlns:r="http://schemas.openxmlformats.org/officeDocument/2006/relationships" xmlns:m="http://schemas.openxmlformats.org/officeDocument/2006/math" xmlns:v="urn:schemas-microsoft-com:vml" xmlns:wp14="http://schemas.microsoft.com/office/word/2010/wordprocessingDrawing" xmlns:wp="http://schemas.openxmlformats.org/drawingml/2006/wordprocessingDrawing" xmlns:w="http://schemas.openxmlformats.org/wordprocessingml/2006/main" xmlns:w14="http://schemas.microsoft.com/office/word/2010/wordml" xmlns:w10="urn:schemas-microsoft-com:office:word" xmlns:w15="http://schemas.microsoft.com/office/word/2012/wordml" xmlns:wpg="http://schemas.microsoft.com/office/word/2010/wordprocessingGroup" xmlns:wpi="http://schemas.microsoft.com/office/word/2010/wordprocessingInk" xmlns:wne="http://schemas.microsoft.com/office/word/2006/wordml" xmlns:wps="http://schemas.microsoft.com/office/word/2010/wordprocessingShape" xmlns:wpsCustomData="http://www.wps.cn/officeDocument/2013/wpsCustomData" mc:Ignorable="w14 w15 wp14">
+<w:document xmlns:wpc="http://schemas.microsoft.com/office/word/2010/wordprocessingCanvas" xmlns:cx="http://schemas.microsoft.com/office/drawing/2014/chartex" xmlns:cx1="http://schemas.microsoft.com/office/drawing/2015/9/8/chartex" xmlns:cx2="http://schemas.microsoft.com/office/drawing/2015/10/21/chartex" xmlns:cx3="http://schemas.microsoft.com/office/drawing/2016/5/9/chartex" xmlns:cx4="http://schemas.microsoft.com/office/drawing/2016/5/10/chartex" xmlns:cx5="http://schemas.microsoft.com/office/drawing/2016/5/11/chartex" xmlns:cx6="http://schemas.microsoft.com/office/drawing/2016/5/12/chartex" xmlns:cx7="http://schemas.microsoft.com/office/drawing/2016/5/13/chartex" xmlns:cx8="http://schemas.microsoft.com/office/drawing/2016/5/14/chartex" xmlns:mc="http://schemas.openxmlformats.org/markup-compatibility/2006" xmlns:aink="http://schemas.microsoft.com/office/drawing/2016/ink" xmlns:am3d="http://schemas.microsoft.com/office/drawing/2017/model3d" xmlns:o="urn:schemas-microsoft-com:office:office" xmlns:oel="http://schemas.microsoft.com/office/2019/extlst" xmlns:r="http://schemas.openxmlformats.org/officeDocument/2006/relationships" xmlns:m="http://schemas.openxmlformats.org/officeDocument/2006/math" xmlns:v="urn:schemas-microsoft-com:vml" xmlns:wp14="http://schemas.microsoft.com/office/word/2010/wordprocessingDrawing" xmlns:wp="http://schemas.openxmlformats.org/drawingml/2006/wordprocessingDrawing" xmlns:w10="urn:schemas-microsoft-com:office:word" xmlns:w="http://schemas.openxmlformats.org/wordprocessingml/2006/main" xmlns:w14="http://schemas.microsoft.com/office/word/2010/wordml" xmlns:w15="http://schemas.microsoft.com/office/word/2012/wordml" xmlns:w16cex="http://schemas.microsoft.com/office/word/2018/wordml/cex" xmlns:w16cid="http://schemas.microsoft.com/office/word/2016/wordml/cid" xmlns:w16="http://schemas.microsoft.com/office/word/2018/wordml" xmlns:w16sdtdh="http://schemas.microsoft.com/office/word/2020/wordml/sdtdatahash" xmlns:w16se="http://schemas.microsoft.com/office/word/2015/wordml/symex" xmlns:wpg="http://schemas.microsoft.com/office/word/2010/wordprocessingGroup" xmlns:wpi="http://schemas.microsoft.com/office/word/2010/wordprocessingInk" xmlns:wne="http://schemas.microsoft.com/office/word/2006/wordml" xmlns:wps="http://schemas.microsoft.com/office/word/2010/wordprocessingShape" mc:Ignorable="w14 w15 w16se w16cid w16 w16cex w16sdtdh wp14">
   <w:body>
     <w:p>
       <w:r>
         <w:rPr>
-          <w:rFonts w:ascii="Consolas" w:hAnsi="Consolas" w:eastAsia="Times New Roman" w:cs="Tahoma"/>
+          <w:rFonts w:ascii="Consolas" w:eastAsia="Times New Roman" w:hAnsi="Consolas" w:cs="Tahoma"/>
           <w:color w:val="000000"/>
           <w:sz w:val="24"/>
           <w:szCs w:val="24"/>
@@ -17,15 +17,15 @@
       <w:pPr>
         <w:spacing w:line="240" w:lineRule="auto"/>
         <w:rPr>
-          <w:rFonts w:ascii="Consolas" w:hAnsi="Consolas" w:eastAsia="Times New Roman" w:cs="Tahoma"/>
-          <w:color w:val="000000"/>
-          <w:sz w:val="24"/>
-          <w:szCs w:val="24"/>
-        </w:rPr>
-      </w:pPr>
-      <w:r>
-        <w:rPr>
-          <w:rFonts w:ascii="Consolas" w:hAnsi="Consolas" w:eastAsia="Times New Roman" w:cs="Tahoma"/>
+          <w:rFonts w:ascii="Consolas" w:eastAsia="Times New Roman" w:hAnsi="Consolas" w:cs="Tahoma"/>
+          <w:color w:val="000000"/>
+          <w:sz w:val="24"/>
+          <w:szCs w:val="24"/>
+        </w:rPr>
+      </w:pPr>
+      <w:r>
+        <w:rPr>
+          <w:rFonts w:ascii="Consolas" w:eastAsia="Times New Roman" w:hAnsi="Consolas" w:cs="Tahoma"/>
           <w:color w:val="000000"/>
           <w:sz w:val="24"/>
           <w:szCs w:val="24"/>
@@ -37,20 +37,18 @@
       <w:pPr>
         <w:spacing w:line="240" w:lineRule="auto"/>
         <w:rPr>
-          <w:rFonts w:ascii="Consolas" w:hAnsi="Consolas" w:eastAsia="Times New Roman" w:cs="Tahoma"/>
-          <w:color w:val="000000"/>
-          <w:sz w:val="24"/>
-          <w:szCs w:val="24"/>
-        </w:rPr>
-      </w:pPr>
-      <w:bookmarkStart w:id="0" w:name="_GoBack"/>
-      <w:bookmarkEnd w:id="0"/>
-    </w:p>
-    <w:p>
-      <w:pPr>
-        <w:spacing w:line="240" w:lineRule="auto"/>
-        <w:rPr>
-          <w:rFonts w:ascii="Tahoma" w:hAnsi="Tahoma" w:eastAsia="Times New Roman" w:cs="Tahoma"/>
+          <w:rFonts w:ascii="Consolas" w:eastAsia="Times New Roman" w:hAnsi="Consolas" w:cs="Tahoma"/>
+          <w:color w:val="000000"/>
+          <w:sz w:val="24"/>
+          <w:szCs w:val="24"/>
+        </w:rPr>
+      </w:pPr>
+    </w:p>
+    <w:p>
+      <w:pPr>
+        <w:spacing w:line="240" w:lineRule="auto"/>
+        <w:rPr>
+          <w:rFonts w:ascii="Tahoma" w:eastAsia="Times New Roman" w:hAnsi="Tahoma" w:cs="Tahoma"/>
           <w:color w:val="000000"/>
           <w:sz w:val="20"/>
           <w:szCs w:val="20"/>
@@ -58,7 +56,7 @@
       </w:pPr>
       <w:r>
         <w:rPr>
-          <w:rFonts w:ascii="Consolas" w:hAnsi="Consolas" w:eastAsia="Times New Roman" w:cs="Tahoma"/>
+          <w:rFonts w:ascii="Consolas" w:eastAsia="Times New Roman" w:hAnsi="Consolas" w:cs="Tahoma"/>
           <w:b/>
           <w:bCs/>
           <w:color w:val="000000"/>
@@ -72,7 +70,7 @@
       <w:pPr>
         <w:spacing w:line="240" w:lineRule="auto"/>
         <w:rPr>
-          <w:rFonts w:ascii="Tahoma" w:hAnsi="Tahoma" w:eastAsia="Times New Roman" w:cs="Tahoma"/>
+          <w:rFonts w:ascii="Tahoma" w:eastAsia="Times New Roman" w:hAnsi="Tahoma" w:cs="Tahoma"/>
           <w:color w:val="000000"/>
           <w:sz w:val="20"/>
           <w:szCs w:val="20"/>
@@ -80,7 +78,7 @@
       </w:pPr>
       <w:r>
         <w:rPr>
-          <w:rFonts w:ascii="Consolas" w:hAnsi="Consolas" w:eastAsia="Times New Roman" w:cs="Tahoma"/>
+          <w:rFonts w:ascii="Consolas" w:eastAsia="Times New Roman" w:hAnsi="Consolas" w:cs="Tahoma"/>
           <w:color w:val="000000"/>
           <w:sz w:val="24"/>
           <w:szCs w:val="24"/>
@@ -92,7 +90,7 @@
       <w:pPr>
         <w:spacing w:line="240" w:lineRule="auto"/>
         <w:rPr>
-          <w:rFonts w:ascii="Tahoma" w:hAnsi="Tahoma" w:eastAsia="Times New Roman" w:cs="Tahoma"/>
+          <w:rFonts w:ascii="Tahoma" w:eastAsia="Times New Roman" w:hAnsi="Tahoma" w:cs="Tahoma"/>
           <w:color w:val="000000"/>
           <w:sz w:val="20"/>
           <w:szCs w:val="20"/>
@@ -100,7 +98,7 @@
       </w:pPr>
       <w:r>
         <w:rPr>
-          <w:rFonts w:ascii="Consolas" w:hAnsi="Consolas" w:eastAsia="Times New Roman" w:cs="Tahoma"/>
+          <w:rFonts w:ascii="Consolas" w:eastAsia="Times New Roman" w:hAnsi="Consolas" w:cs="Tahoma"/>
           <w:color w:val="000000"/>
           <w:sz w:val="24"/>
           <w:szCs w:val="24"/>
@@ -113,7 +111,7 @@
         <w:spacing w:line="240" w:lineRule="auto"/>
         <w:ind w:hanging="360"/>
         <w:rPr>
-          <w:rFonts w:ascii="Tahoma" w:hAnsi="Tahoma" w:eastAsia="Times New Roman" w:cs="Tahoma"/>
+          <w:rFonts w:ascii="Tahoma" w:eastAsia="Times New Roman" w:hAnsi="Tahoma" w:cs="Tahoma"/>
           <w:color w:val="000000"/>
           <w:sz w:val="20"/>
           <w:szCs w:val="20"/>
@@ -121,7 +119,7 @@
       </w:pPr>
       <w:r>
         <w:rPr>
-          <w:rFonts w:ascii="Consolas" w:hAnsi="Consolas" w:eastAsia="Times New Roman" w:cs="Tahoma"/>
+          <w:rFonts w:ascii="Consolas" w:eastAsia="Times New Roman" w:hAnsi="Consolas" w:cs="Tahoma"/>
           <w:color w:val="000000"/>
           <w:sz w:val="24"/>
           <w:szCs w:val="24"/>
@@ -130,7 +128,7 @@
       </w:r>
       <w:r>
         <w:rPr>
-          <w:rFonts w:ascii="Consolas" w:hAnsi="Consolas" w:eastAsia="Times New Roman" w:cs="Tahoma"/>
+          <w:rFonts w:ascii="Consolas" w:eastAsia="Times New Roman" w:hAnsi="Consolas" w:cs="Tahoma"/>
           <w:color w:val="000000"/>
           <w:sz w:val="20"/>
           <w:szCs w:val="20"/>
@@ -139,7 +137,7 @@
       </w:r>
       <w:r>
         <w:rPr>
-          <w:rFonts w:ascii="Consolas" w:hAnsi="Consolas" w:eastAsia="Times New Roman" w:cs="Tahoma"/>
+          <w:rFonts w:ascii="Consolas" w:eastAsia="Times New Roman" w:hAnsi="Consolas" w:cs="Tahoma"/>
           <w:color w:val="000000"/>
           <w:sz w:val="24"/>
           <w:szCs w:val="24"/>
@@ -152,7 +150,7 @@
         <w:spacing w:line="240" w:lineRule="auto"/>
         <w:ind w:hanging="360"/>
         <w:rPr>
-          <w:rFonts w:ascii="Tahoma" w:hAnsi="Tahoma" w:eastAsia="Times New Roman" w:cs="Tahoma"/>
+          <w:rFonts w:ascii="Tahoma" w:eastAsia="Times New Roman" w:hAnsi="Tahoma" w:cs="Tahoma"/>
           <w:color w:val="000000"/>
           <w:sz w:val="20"/>
           <w:szCs w:val="20"/>
@@ -160,7 +158,7 @@
       </w:pPr>
       <w:r>
         <w:rPr>
-          <w:rFonts w:ascii="Consolas" w:hAnsi="Consolas" w:eastAsia="Times New Roman" w:cs="Tahoma"/>
+          <w:rFonts w:ascii="Consolas" w:eastAsia="Times New Roman" w:hAnsi="Consolas" w:cs="Tahoma"/>
           <w:color w:val="000000"/>
           <w:sz w:val="24"/>
           <w:szCs w:val="24"/>
@@ -169,7 +167,7 @@
       </w:r>
       <w:r>
         <w:rPr>
-          <w:rFonts w:ascii="Consolas" w:hAnsi="Consolas" w:eastAsia="Times New Roman" w:cs="Tahoma"/>
+          <w:rFonts w:ascii="Consolas" w:eastAsia="Times New Roman" w:hAnsi="Consolas" w:cs="Tahoma"/>
           <w:color w:val="000000"/>
           <w:sz w:val="20"/>
           <w:szCs w:val="20"/>
@@ -178,7 +176,7 @@
       </w:r>
       <w:r>
         <w:rPr>
-          <w:rFonts w:ascii="Consolas" w:hAnsi="Consolas" w:eastAsia="Times New Roman" w:cs="Tahoma"/>
+          <w:rFonts w:ascii="Consolas" w:eastAsia="Times New Roman" w:hAnsi="Consolas" w:cs="Tahoma"/>
           <w:color w:val="000000"/>
           <w:sz w:val="24"/>
           <w:szCs w:val="24"/>
@@ -191,7 +189,7 @@
         <w:spacing w:line="240" w:lineRule="auto"/>
         <w:jc w:val="center"/>
         <w:rPr>
-          <w:rFonts w:ascii="Tahoma" w:hAnsi="Tahoma" w:eastAsia="Times New Roman" w:cs="Tahoma"/>
+          <w:rFonts w:ascii="Tahoma" w:eastAsia="Times New Roman" w:hAnsi="Tahoma" w:cs="Tahoma"/>
           <w:color w:val="000000"/>
           <w:sz w:val="20"/>
           <w:szCs w:val="20"/>
@@ -199,7 +197,7 @@
       </w:pPr>
       <w:r>
         <w:rPr>
-          <w:rFonts w:ascii="Consolas" w:hAnsi="Consolas" w:eastAsia="Times New Roman" w:cs="Tahoma"/>
+          <w:rFonts w:ascii="Consolas" w:eastAsia="Times New Roman" w:hAnsi="Consolas" w:cs="Tahoma"/>
           <w:color w:val="000000"/>
           <w:sz w:val="24"/>
           <w:szCs w:val="24"/>
@@ -211,7 +209,7 @@
       <w:pPr>
         <w:spacing w:line="240" w:lineRule="auto"/>
         <w:rPr>
-          <w:rFonts w:ascii="Tahoma" w:hAnsi="Tahoma" w:eastAsia="Times New Roman" w:cs="Tahoma"/>
+          <w:rFonts w:ascii="Tahoma" w:eastAsia="Times New Roman" w:hAnsi="Tahoma" w:cs="Tahoma"/>
           <w:color w:val="000000"/>
           <w:sz w:val="20"/>
           <w:szCs w:val="20"/>
@@ -219,7 +217,7 @@
       </w:pPr>
       <w:r>
         <w:rPr>
-          <w:rFonts w:ascii="Consolas" w:hAnsi="Consolas" w:eastAsia="Times New Roman" w:cs="Tahoma"/>
+          <w:rFonts w:ascii="Consolas" w:eastAsia="Times New Roman" w:hAnsi="Consolas" w:cs="Tahoma"/>
           <w:color w:val="000000"/>
           <w:sz w:val="24"/>
           <w:szCs w:val="24"/>
@@ -231,7 +229,7 @@
       <w:pPr>
         <w:spacing w:line="240" w:lineRule="auto"/>
         <w:rPr>
-          <w:rFonts w:ascii="Tahoma" w:hAnsi="Tahoma" w:eastAsia="Times New Roman" w:cs="Tahoma"/>
+          <w:rFonts w:ascii="Tahoma" w:eastAsia="Times New Roman" w:hAnsi="Tahoma" w:cs="Tahoma"/>
           <w:color w:val="000000"/>
           <w:sz w:val="20"/>
           <w:szCs w:val="20"/>
@@ -239,7 +237,7 @@
       </w:pPr>
       <w:r>
         <w:rPr>
-          <w:rFonts w:ascii="Consolas" w:hAnsi="Consolas" w:eastAsia="Times New Roman" w:cs="Tahoma"/>
+          <w:rFonts w:ascii="Consolas" w:eastAsia="Times New Roman" w:hAnsi="Consolas" w:cs="Tahoma"/>
           <w:color w:val="000000"/>
           <w:sz w:val="24"/>
           <w:szCs w:val="24"/>
@@ -251,7 +249,7 @@
       <w:pPr>
         <w:spacing w:line="240" w:lineRule="auto"/>
         <w:rPr>
-          <w:rFonts w:ascii="Tahoma" w:hAnsi="Tahoma" w:eastAsia="Times New Roman" w:cs="Tahoma"/>
+          <w:rFonts w:ascii="Tahoma" w:eastAsia="Times New Roman" w:hAnsi="Tahoma" w:cs="Tahoma"/>
           <w:color w:val="000000"/>
           <w:sz w:val="20"/>
           <w:szCs w:val="20"/>
@@ -259,7 +257,7 @@
       </w:pPr>
       <w:r>
         <w:rPr>
-          <w:rFonts w:ascii="Consolas" w:hAnsi="Consolas" w:eastAsia="Times New Roman" w:cs="Tahoma"/>
+          <w:rFonts w:ascii="Consolas" w:eastAsia="Times New Roman" w:hAnsi="Consolas" w:cs="Tahoma"/>
           <w:color w:val="000000"/>
           <w:sz w:val="24"/>
           <w:szCs w:val="24"/>
@@ -271,7 +269,7 @@
       <w:pPr>
         <w:spacing w:line="240" w:lineRule="auto"/>
         <w:rPr>
-          <w:rFonts w:ascii="Tahoma" w:hAnsi="Tahoma" w:eastAsia="Times New Roman" w:cs="Tahoma"/>
+          <w:rFonts w:ascii="Tahoma" w:eastAsia="Times New Roman" w:hAnsi="Tahoma" w:cs="Tahoma"/>
           <w:color w:val="000000"/>
           <w:sz w:val="20"/>
           <w:szCs w:val="20"/>
@@ -279,7 +277,7 @@
       </w:pPr>
       <w:r>
         <w:rPr>
-          <w:rFonts w:ascii="Consolas" w:hAnsi="Consolas" w:eastAsia="Times New Roman" w:cs="Tahoma"/>
+          <w:rFonts w:ascii="Consolas" w:eastAsia="Times New Roman" w:hAnsi="Consolas" w:cs="Tahoma"/>
           <w:color w:val="000000"/>
           <w:sz w:val="24"/>
           <w:szCs w:val="24"/>
@@ -291,14 +289,14 @@
       <w:pPr>
         <w:spacing w:line="240" w:lineRule="auto"/>
         <w:rPr>
-          <w:rFonts w:ascii="Consolas" w:hAnsi="Consolas" w:eastAsia="Times New Roman" w:cstheme="minorHAnsi"/>
-          <w:color w:val="000000"/>
-          <w:sz w:val="24"/>
-        </w:rPr>
-      </w:pPr>
-      <w:r>
-        <w:rPr>
-          <w:rFonts w:ascii="Consolas" w:hAnsi="Consolas" w:eastAsia="Times New Roman" w:cstheme="minorHAnsi"/>
+          <w:rFonts w:ascii="Consolas" w:eastAsia="Times New Roman" w:hAnsi="Consolas" w:cstheme="minorHAnsi"/>
+          <w:color w:val="000000"/>
+          <w:sz w:val="24"/>
+        </w:rPr>
+      </w:pPr>
+      <w:r>
+        <w:rPr>
+          <w:rFonts w:ascii="Consolas" w:eastAsia="Times New Roman" w:hAnsi="Consolas" w:cstheme="minorHAnsi"/>
           <w:color w:val="000000"/>
           <w:sz w:val="24"/>
         </w:rPr>
@@ -309,14 +307,14 @@
       <w:pPr>
         <w:spacing w:line="240" w:lineRule="auto"/>
         <w:rPr>
-          <w:rFonts w:ascii="Consolas" w:hAnsi="Consolas" w:eastAsia="Times New Roman" w:cstheme="minorHAnsi"/>
-          <w:color w:val="000000"/>
-          <w:sz w:val="24"/>
-        </w:rPr>
-      </w:pPr>
-      <w:r>
-        <w:rPr>
-          <w:rFonts w:ascii="Consolas" w:hAnsi="Consolas" w:eastAsia="Times New Roman" w:cstheme="minorHAnsi"/>
+          <w:rFonts w:ascii="Consolas" w:eastAsia="Times New Roman" w:hAnsi="Consolas" w:cstheme="minorHAnsi"/>
+          <w:color w:val="000000"/>
+          <w:sz w:val="24"/>
+        </w:rPr>
+      </w:pPr>
+      <w:r>
+        <w:rPr>
+          <w:rFonts w:ascii="Consolas" w:eastAsia="Times New Roman" w:hAnsi="Consolas" w:cstheme="minorHAnsi"/>
           <w:color w:val="000000"/>
           <w:sz w:val="24"/>
         </w:rPr>
@@ -327,15 +325,15 @@
       <w:pPr>
         <w:spacing w:line="240" w:lineRule="auto"/>
         <w:rPr>
-          <w:rFonts w:ascii="Consolas" w:hAnsi="Consolas" w:eastAsia="Times New Roman" w:cstheme="minorHAnsi"/>
-          <w:color w:val="000000"/>
-          <w:sz w:val="24"/>
-          <w:szCs w:val="24"/>
-        </w:rPr>
-      </w:pPr>
-      <w:r>
-        <w:rPr>
-          <w:rFonts w:ascii="Consolas" w:hAnsi="Consolas" w:eastAsia="Times New Roman" w:cstheme="minorHAnsi"/>
+          <w:rFonts w:ascii="Consolas" w:eastAsia="Times New Roman" w:hAnsi="Consolas" w:cstheme="minorHAnsi"/>
+          <w:color w:val="000000"/>
+          <w:sz w:val="24"/>
+          <w:szCs w:val="24"/>
+        </w:rPr>
+      </w:pPr>
+      <w:r>
+        <w:rPr>
+          <w:rFonts w:ascii="Consolas" w:eastAsia="Times New Roman" w:hAnsi="Consolas" w:cstheme="minorHAnsi"/>
           <w:color w:val="000000"/>
           <w:sz w:val="24"/>
         </w:rPr>
@@ -343,7 +341,7 @@
       </w:r>
       <w:r>
         <w:rPr>
-          <w:rFonts w:ascii="Consolas" w:hAnsi="Consolas" w:eastAsia="Times New Roman" w:cstheme="minorHAnsi"/>
+          <w:rFonts w:ascii="Consolas" w:eastAsia="Times New Roman" w:hAnsi="Consolas" w:cstheme="minorHAnsi"/>
           <w:color w:val="000000"/>
           <w:sz w:val="24"/>
           <w:szCs w:val="24"/>
@@ -355,15 +353,15 @@
       <w:pPr>
         <w:spacing w:line="240" w:lineRule="auto"/>
         <w:rPr>
-          <w:rFonts w:ascii="Consolas" w:hAnsi="Consolas" w:eastAsia="Times New Roman" w:cs="Tahoma"/>
-          <w:color w:val="000000"/>
-          <w:sz w:val="24"/>
-          <w:szCs w:val="24"/>
-        </w:rPr>
-      </w:pPr>
-      <w:r>
-        <w:rPr>
-          <w:rFonts w:ascii="Consolas" w:hAnsi="Consolas" w:eastAsia="Times New Roman" w:cs="Tahoma"/>
+          <w:rFonts w:ascii="Consolas" w:eastAsia="Times New Roman" w:hAnsi="Consolas" w:cs="Tahoma"/>
+          <w:color w:val="000000"/>
+          <w:sz w:val="24"/>
+          <w:szCs w:val="24"/>
+        </w:rPr>
+      </w:pPr>
+      <w:r>
+        <w:rPr>
+          <w:rFonts w:ascii="Consolas" w:eastAsia="Times New Roman" w:hAnsi="Consolas" w:cs="Tahoma"/>
           <w:color w:val="000000"/>
           <w:sz w:val="24"/>
           <w:szCs w:val="24"/>
@@ -375,15 +373,15 @@
       <w:pPr>
         <w:spacing w:line="240" w:lineRule="auto"/>
         <w:rPr>
-          <w:rFonts w:ascii="Consolas" w:hAnsi="Consolas" w:eastAsia="Times New Roman" w:cs="Tahoma"/>
-          <w:color w:val="000000"/>
-          <w:sz w:val="24"/>
-          <w:szCs w:val="24"/>
-        </w:rPr>
-      </w:pPr>
-      <w:r>
-        <w:rPr>
-          <w:rFonts w:ascii="Consolas" w:hAnsi="Consolas" w:eastAsia="Times New Roman" w:cs="Tahoma"/>
+          <w:rFonts w:ascii="Consolas" w:eastAsia="Times New Roman" w:hAnsi="Consolas" w:cs="Tahoma"/>
+          <w:color w:val="000000"/>
+          <w:sz w:val="24"/>
+          <w:szCs w:val="24"/>
+        </w:rPr>
+      </w:pPr>
+      <w:r>
+        <w:rPr>
+          <w:rFonts w:ascii="Consolas" w:eastAsia="Times New Roman" w:hAnsi="Consolas" w:cs="Tahoma"/>
           <w:color w:val="000000"/>
           <w:sz w:val="24"/>
           <w:szCs w:val="24"/>
@@ -395,19 +393,20 @@
       <w:pPr>
         <w:spacing w:line="240" w:lineRule="auto"/>
         <w:rPr>
-          <w:rFonts w:ascii="Consolas" w:hAnsi="Consolas" w:eastAsia="Times New Roman" w:cs="Tahoma"/>
-          <w:color w:val="000000"/>
-          <w:sz w:val="24"/>
-          <w:szCs w:val="24"/>
-        </w:rPr>
-      </w:pPr>
-      <w:r>
-        <w:rPr>
-          <w:rFonts w:ascii="Consolas" w:hAnsi="Consolas" w:eastAsia="Times New Roman" w:cs="Tahoma"/>
-          <w:color w:val="000000"/>
-          <w:sz w:val="24"/>
-          <w:szCs w:val="24"/>
-        </w:rPr>
+          <w:rFonts w:ascii="Consolas" w:eastAsia="Times New Roman" w:hAnsi="Consolas" w:cs="Tahoma"/>
+          <w:color w:val="000000"/>
+          <w:sz w:val="24"/>
+          <w:szCs w:val="24"/>
+        </w:rPr>
+      </w:pPr>
+      <w:r>
+        <w:rPr>
+          <w:rFonts w:ascii="Consolas" w:eastAsia="Times New Roman" w:hAnsi="Consolas" w:cs="Tahoma"/>
+          <w:color w:val="000000"/>
+          <w:sz w:val="24"/>
+          <w:szCs w:val="24"/>
+        </w:rPr>
+        <w:lastRenderedPageBreak/>
         <w:t>Die Anordnung das Dach mit Biberschwanz-Dachziegeln zu reparieren ist angemessen, die Ansehnlichkeit des Denkmals herbeizuführen. Diese Anordnung ist auch erforderlich, da es kein milderes gleichgeeignetes Mittel gibt. Ethanitplatten wären zwar kostengünstiger, könnten aber nicht die Ansehnlichkeit wieder herstellen. Schließlich ist Reparaturanordnung auch angemessen.</w:t>
       </w:r>
     </w:p>
@@ -415,15 +414,15 @@
       <w:pPr>
         <w:spacing w:line="240" w:lineRule="auto"/>
         <w:rPr>
-          <w:rFonts w:ascii="Consolas" w:hAnsi="Consolas" w:eastAsia="Times New Roman" w:cs="Tahoma"/>
-          <w:color w:val="000000"/>
-          <w:sz w:val="24"/>
-          <w:szCs w:val="24"/>
-        </w:rPr>
-      </w:pPr>
-      <w:r>
-        <w:rPr>
-          <w:rFonts w:ascii="Consolas" w:hAnsi="Consolas" w:eastAsia="Times New Roman" w:cs="Tahoma"/>
+          <w:rFonts w:ascii="Consolas" w:eastAsia="Times New Roman" w:hAnsi="Consolas" w:cs="Tahoma"/>
+          <w:color w:val="000000"/>
+          <w:sz w:val="24"/>
+          <w:szCs w:val="24"/>
+        </w:rPr>
+      </w:pPr>
+      <w:r>
+        <w:rPr>
+          <w:rFonts w:ascii="Consolas" w:eastAsia="Times New Roman" w:hAnsi="Consolas" w:cs="Tahoma"/>
           <w:color w:val="000000"/>
           <w:sz w:val="24"/>
           <w:szCs w:val="24"/>
@@ -443,7 +442,7 @@
       </w:pPr>
       <w:r>
         <w:rPr>
-          <w:rFonts w:ascii="Consolas" w:hAnsi="Consolas" w:eastAsia="Times New Roman" w:cs="Tahoma"/>
+          <w:rFonts w:ascii="Consolas" w:eastAsia="Times New Roman" w:hAnsi="Consolas" w:cs="Tahoma"/>
           <w:color w:val="000000"/>
           <w:sz w:val="24"/>
           <w:szCs w:val="24"/>
@@ -452,20 +451,12 @@
       </w:r>
       <w:r>
         <w:rPr>
-          <w:rFonts w:ascii="Consolas" w:hAnsi="Consolas" w:eastAsia="Times New Roman" w:cs="Tahoma"/>
-          <w:color w:val="000000"/>
-          <w:sz w:val="24"/>
-          <w:szCs w:val="24"/>
-        </w:rPr>
-        <w:br w:type="textWrapping"/>
-      </w:r>
-      <w:r>
-        <w:rPr>
-          <w:rFonts w:ascii="Consolas" w:hAnsi="Consolas" w:eastAsia="Times New Roman" w:cs="Tahoma"/>
-          <w:color w:val="000000"/>
-          <w:sz w:val="24"/>
-          <w:szCs w:val="24"/>
-        </w:rPr>
+          <w:rFonts w:ascii="Consolas" w:eastAsia="Times New Roman" w:hAnsi="Consolas" w:cs="Tahoma"/>
+          <w:color w:val="000000"/>
+          <w:sz w:val="24"/>
+          <w:szCs w:val="24"/>
+        </w:rPr>
+        <w:br/>
         <w:t xml:space="preserve">An sich hätte er als Miterbe nach § 2038 BGB mitzubestimmen, weil es sich bei der Reparaturanordnung jedoch um eine Notmaßnahme handelt, ist diese Mitbestimmung nicht notwendig. Im Hinblick auf den Verkaufswert des Fachwerkhauses ist es als Notmaßnahme wirtschaftlich vernünftig das Dach mit Biberschwanz-Dachziegeln zu reparieren. </w:t>
       </w:r>
     </w:p>
@@ -480,7 +471,7 @@
       </w:pPr>
       <w:r>
         <w:rPr>
-          <w:rFonts w:ascii="Consolas" w:hAnsi="Consolas" w:eastAsia="Times New Roman" w:cstheme="minorHAnsi"/>
+          <w:rFonts w:ascii="Consolas" w:eastAsia="Times New Roman" w:hAnsi="Consolas" w:cstheme="minorHAnsi"/>
           <w:color w:val="000000"/>
           <w:sz w:val="24"/>
           <w:szCs w:val="24"/>
@@ -501,22 +492,15 @@
           <w:sz w:val="24"/>
           <w:szCs w:val="24"/>
         </w:rPr>
-        <w:br w:type="textWrapping"/>
-      </w:r>
-      <w:r>
-        <w:rPr>
-          <w:rFonts w:ascii="Consolas" w:hAnsi="Consolas"/>
-          <w:sz w:val="24"/>
-          <w:szCs w:val="24"/>
-        </w:rPr>
-        <w:br w:type="textWrapping"/>
-      </w:r>
-      <w:r>
-        <w:rPr>
-          <w:rFonts w:ascii="Consolas" w:hAnsi="Consolas"/>
-          <w:sz w:val="24"/>
-          <w:szCs w:val="24"/>
-        </w:rPr>
+        <w:br/>
+      </w:r>
+      <w:r>
+        <w:rPr>
+          <w:rFonts w:ascii="Consolas" w:hAnsi="Consolas"/>
+          <w:sz w:val="24"/>
+          <w:szCs w:val="24"/>
+        </w:rPr>
+        <w:br/>
         <w:t>Die sofortige Vollziehung der Reparaturanordnung kann angeordnet werden, wenn ein besonderes öffentliches Interesse an der baldigen Realisierung der Reparaturanordnung besteht und dieses Ihr Interesse an der aufschiebenden Wirkung seines Rechtsbehelfs übersteigt.</w:t>
       </w:r>
       <w:r>
@@ -525,14 +509,7 @@
           <w:sz w:val="24"/>
           <w:szCs w:val="24"/>
         </w:rPr>
-        <w:br w:type="textWrapping"/>
-      </w:r>
-      <w:r>
-        <w:rPr>
-          <w:rFonts w:ascii="Consolas" w:hAnsi="Consolas"/>
-          <w:sz w:val="24"/>
-          <w:szCs w:val="24"/>
-        </w:rPr>
+        <w:br/>
         <w:t>Ein öffentliches Interesse besteht darin, dass ohne eine Reparatur Regenwasser in das Haus eindringt, welches das Haus beschädigt. Durch das Eindringen des Regenwassers kann es zu Schimmelbildung kommen und die Reparaturkosten werden sich demnach mit der Zeit erhöhen. In Ihrem Interesse steht Ihre finanzielle Lage, welche sich allerding bei einer Verzögerung von Reparaturarbeiten, verschlechtern würde.</w:t>
       </w:r>
     </w:p>
@@ -578,15 +555,15 @@
           <w:sz w:val="24"/>
           <w:szCs w:val="24"/>
         </w:rPr>
-        <w:br w:type="textWrapping"/>
-      </w:r>
-      <w:r>
-        <w:rPr>
-          <w:rFonts w:ascii="Consolas" w:hAnsi="Consolas"/>
-          <w:sz w:val="24"/>
-          <w:szCs w:val="24"/>
-        </w:rPr>
-        <w:br w:type="textWrapping"/>
+        <w:br/>
+      </w:r>
+      <w:r>
+        <w:rPr>
+          <w:rFonts w:ascii="Consolas" w:hAnsi="Consolas"/>
+          <w:sz w:val="24"/>
+          <w:szCs w:val="24"/>
+        </w:rPr>
+        <w:br/>
       </w:r>
       <w:r>
         <w:rPr>
@@ -650,6 +627,7 @@
           <w:sz w:val="24"/>
           <w:szCs w:val="24"/>
         </w:rPr>
+        <w:lastRenderedPageBreak/>
         <w:t>Mit freundlichen Grüßen</w:t>
       </w:r>
       <w:r>
@@ -658,39 +636,31 @@
           <w:sz w:val="24"/>
           <w:szCs w:val="24"/>
         </w:rPr>
-        <w:br w:type="textWrapping"/>
-      </w:r>
-      <w:r>
-        <w:rPr>
-          <w:rFonts w:ascii="Consolas" w:hAnsi="Consolas"/>
-          <w:sz w:val="24"/>
-          <w:szCs w:val="24"/>
-        </w:rPr>
-        <w:br w:type="textWrapping"/>
-      </w:r>
-      <w:r>
-        <w:rPr>
-          <w:rFonts w:ascii="Consolas" w:hAnsi="Consolas"/>
-          <w:sz w:val="24"/>
-          <w:szCs w:val="24"/>
-        </w:rPr>
-        <w:t>Lisa Brunzel</w:t>
+        <w:br/>
+      </w:r>
+      <w:r>
+        <w:rPr>
+          <w:rFonts w:ascii="Consolas" w:hAnsi="Consolas"/>
+          <w:sz w:val="24"/>
+          <w:szCs w:val="24"/>
+        </w:rPr>
+        <w:br/>
       </w:r>
     </w:p>
     <w:p/>
     <w:sectPr>
       <w:pgSz w:w="11906" w:h="16838"/>
       <w:pgMar w:top="1417" w:right="1417" w:bottom="1134" w:left="1417" w:header="708" w:footer="708" w:gutter="0"/>
-      <w:cols w:space="708" w:num="1"/>
-      <w:docGrid w:linePitch="360" w:charSpace="0"/>
+      <w:cols w:space="708"/>
+      <w:docGrid w:linePitch="360"/>
     </w:sectPr>
   </w:body>
 </w:document>
 </file>
 
 <file path=word/endnotes.xml><?xml version="1.0" encoding="utf-8"?>
-<w:endnotes xmlns:wpc="http://schemas.microsoft.com/office/word/2010/wordprocessingCanvas" xmlns:mc="http://schemas.openxmlformats.org/markup-compatibility/2006" xmlns:o="urn:schemas-microsoft-com:office:office" xmlns:r="http://schemas.openxmlformats.org/officeDocument/2006/relationships" xmlns:m="http://schemas.openxmlformats.org/officeDocument/2006/math" xmlns:v="urn:schemas-microsoft-com:vml" xmlns:wp14="http://schemas.microsoft.com/office/word/2010/wordprocessingDrawing" xmlns:wp="http://schemas.openxmlformats.org/drawingml/2006/wordprocessingDrawing" xmlns:w="http://schemas.openxmlformats.org/wordprocessingml/2006/main" xmlns:w14="http://schemas.microsoft.com/office/word/2010/wordml" xmlns:w15="http://schemas.microsoft.com/office/word/2012/wordml" xmlns:w10="urn:schemas-microsoft-com:office:word" xmlns:wpg="http://schemas.microsoft.com/office/word/2010/wordprocessingGroup" xmlns:wpi="http://schemas.microsoft.com/office/word/2010/wordprocessingInk" xmlns:wne="http://schemas.microsoft.com/office/word/2006/wordml" xmlns:wps="http://schemas.microsoft.com/office/word/2010/wordprocessingShape" xmlns:wpsCustomData="http://www.wps.cn/officeDocument/2013/wpsCustomData" mc:Ignorable="w14 w15 wp14">
-  <w:endnote w:type="separator" w:id="0">
+<w:endnotes xmlns:wpc="http://schemas.microsoft.com/office/word/2010/wordprocessingCanvas" xmlns:cx="http://schemas.microsoft.com/office/drawing/2014/chartex" xmlns:cx1="http://schemas.microsoft.com/office/drawing/2015/9/8/chartex" xmlns:cx2="http://schemas.microsoft.com/office/drawing/2015/10/21/chartex" xmlns:cx3="http://schemas.microsoft.com/office/drawing/2016/5/9/chartex" xmlns:cx4="http://schemas.microsoft.com/office/drawing/2016/5/10/chartex" xmlns:cx5="http://schemas.microsoft.com/office/drawing/2016/5/11/chartex" xmlns:cx6="http://schemas.microsoft.com/office/drawing/2016/5/12/chartex" xmlns:cx7="http://schemas.microsoft.com/office/drawing/2016/5/13/chartex" xmlns:cx8="http://schemas.microsoft.com/office/drawing/2016/5/14/chartex" xmlns:mc="http://schemas.openxmlformats.org/markup-compatibility/2006" xmlns:aink="http://schemas.microsoft.com/office/drawing/2016/ink" xmlns:am3d="http://schemas.microsoft.com/office/drawing/2017/model3d" xmlns:o="urn:schemas-microsoft-com:office:office" xmlns:oel="http://schemas.microsoft.com/office/2019/extlst" xmlns:r="http://schemas.openxmlformats.org/officeDocument/2006/relationships" xmlns:m="http://schemas.openxmlformats.org/officeDocument/2006/math" xmlns:v="urn:schemas-microsoft-com:vml" xmlns:wp14="http://schemas.microsoft.com/office/word/2010/wordprocessingDrawing" xmlns:wp="http://schemas.openxmlformats.org/drawingml/2006/wordprocessingDrawing" xmlns:w10="urn:schemas-microsoft-com:office:word" xmlns:w="http://schemas.openxmlformats.org/wordprocessingml/2006/main" xmlns:w14="http://schemas.microsoft.com/office/word/2010/wordml" xmlns:w15="http://schemas.microsoft.com/office/word/2012/wordml" xmlns:w16cex="http://schemas.microsoft.com/office/word/2018/wordml/cex" xmlns:w16cid="http://schemas.microsoft.com/office/word/2016/wordml/cid" xmlns:w16="http://schemas.microsoft.com/office/word/2018/wordml" xmlns:w16sdtdh="http://schemas.microsoft.com/office/word/2020/wordml/sdtdatahash" xmlns:w16se="http://schemas.microsoft.com/office/word/2015/wordml/symex" xmlns:wpg="http://schemas.microsoft.com/office/word/2010/wordprocessingGroup" xmlns:wpi="http://schemas.microsoft.com/office/word/2010/wordprocessingInk" xmlns:wne="http://schemas.microsoft.com/office/word/2006/wordml" xmlns:wps="http://schemas.microsoft.com/office/word/2010/wordprocessingShape" mc:Ignorable="w14 w15 w16se w16cid w16 w16cex w16sdtdh wp14">
+  <w:endnote w:type="separator" w:id="-1">
     <w:p>
       <w:pPr>
         <w:spacing w:line="240" w:lineRule="auto"/>
@@ -700,7 +670,7 @@
       </w:r>
     </w:p>
   </w:endnote>
-  <w:endnote w:type="continuationSeparator" w:id="1">
+  <w:endnote w:type="continuationSeparator" w:id="0">
     <w:p>
       <w:pPr>
         <w:spacing w:line="240" w:lineRule="auto"/>
@@ -714,21 +684,21 @@
 </file>
 
 <file path=word/footnotes.xml><?xml version="1.0" encoding="utf-8"?>
-<w:footnotes xmlns:wpc="http://schemas.microsoft.com/office/word/2010/wordprocessingCanvas" xmlns:mc="http://schemas.openxmlformats.org/markup-compatibility/2006" xmlns:o="urn:schemas-microsoft-com:office:office" xmlns:r="http://schemas.openxmlformats.org/officeDocument/2006/relationships" xmlns:m="http://schemas.openxmlformats.org/officeDocument/2006/math" xmlns:v="urn:schemas-microsoft-com:vml" xmlns:wp14="http://schemas.microsoft.com/office/word/2010/wordprocessingDrawing" xmlns:wp="http://schemas.openxmlformats.org/drawingml/2006/wordprocessingDrawing" xmlns:w="http://schemas.openxmlformats.org/wordprocessingml/2006/main" xmlns:w14="http://schemas.microsoft.com/office/word/2010/wordml" xmlns:w15="http://schemas.microsoft.com/office/word/2012/wordml" xmlns:w10="urn:schemas-microsoft-com:office:word" xmlns:wpg="http://schemas.microsoft.com/office/word/2010/wordprocessingGroup" xmlns:wpi="http://schemas.microsoft.com/office/word/2010/wordprocessingInk" xmlns:wne="http://schemas.microsoft.com/office/word/2006/wordml" xmlns:wps="http://schemas.microsoft.com/office/word/2010/wordprocessingShape" xmlns:wpsCustomData="http://www.wps.cn/officeDocument/2013/wpsCustomData" mc:Ignorable="w14 w15 wp14">
-  <w:footnote w:type="separator" w:id="0">
-    <w:p>
-      <w:pPr>
-        <w:spacing w:before="0" w:after="0" w:line="259" w:lineRule="auto"/>
+<w:footnotes xmlns:wpc="http://schemas.microsoft.com/office/word/2010/wordprocessingCanvas" xmlns:cx="http://schemas.microsoft.com/office/drawing/2014/chartex" xmlns:cx1="http://schemas.microsoft.com/office/drawing/2015/9/8/chartex" xmlns:cx2="http://schemas.microsoft.com/office/drawing/2015/10/21/chartex" xmlns:cx3="http://schemas.microsoft.com/office/drawing/2016/5/9/chartex" xmlns:cx4="http://schemas.microsoft.com/office/drawing/2016/5/10/chartex" xmlns:cx5="http://schemas.microsoft.com/office/drawing/2016/5/11/chartex" xmlns:cx6="http://schemas.microsoft.com/office/drawing/2016/5/12/chartex" xmlns:cx7="http://schemas.microsoft.com/office/drawing/2016/5/13/chartex" xmlns:cx8="http://schemas.microsoft.com/office/drawing/2016/5/14/chartex" xmlns:mc="http://schemas.openxmlformats.org/markup-compatibility/2006" xmlns:aink="http://schemas.microsoft.com/office/drawing/2016/ink" xmlns:am3d="http://schemas.microsoft.com/office/drawing/2017/model3d" xmlns:o="urn:schemas-microsoft-com:office:office" xmlns:oel="http://schemas.microsoft.com/office/2019/extlst" xmlns:r="http://schemas.openxmlformats.org/officeDocument/2006/relationships" xmlns:m="http://schemas.openxmlformats.org/officeDocument/2006/math" xmlns:v="urn:schemas-microsoft-com:vml" xmlns:wp14="http://schemas.microsoft.com/office/word/2010/wordprocessingDrawing" xmlns:wp="http://schemas.openxmlformats.org/drawingml/2006/wordprocessingDrawing" xmlns:w10="urn:schemas-microsoft-com:office:word" xmlns:w="http://schemas.openxmlformats.org/wordprocessingml/2006/main" xmlns:w14="http://schemas.microsoft.com/office/word/2010/wordml" xmlns:w15="http://schemas.microsoft.com/office/word/2012/wordml" xmlns:w16cex="http://schemas.microsoft.com/office/word/2018/wordml/cex" xmlns:w16cid="http://schemas.microsoft.com/office/word/2016/wordml/cid" xmlns:w16="http://schemas.microsoft.com/office/word/2018/wordml" xmlns:w16sdtdh="http://schemas.microsoft.com/office/word/2020/wordml/sdtdatahash" xmlns:w16se="http://schemas.microsoft.com/office/word/2015/wordml/symex" xmlns:wpg="http://schemas.microsoft.com/office/word/2010/wordprocessingGroup" xmlns:wpi="http://schemas.microsoft.com/office/word/2010/wordprocessingInk" xmlns:wne="http://schemas.microsoft.com/office/word/2006/wordml" xmlns:wps="http://schemas.microsoft.com/office/word/2010/wordprocessingShape" mc:Ignorable="w14 w15 w16se w16cid w16 w16cex w16sdtdh wp14">
+  <w:footnote w:type="separator" w:id="-1">
+    <w:p>
+      <w:pPr>
+        <w:spacing w:after="0"/>
       </w:pPr>
       <w:r>
         <w:separator/>
       </w:r>
     </w:p>
   </w:footnote>
-  <w:footnote w:type="continuationSeparator" w:id="1">
-    <w:p>
-      <w:pPr>
-        <w:spacing w:before="0" w:after="0" w:line="259" w:lineRule="auto"/>
+  <w:footnote w:type="continuationSeparator" w:id="0">
+    <w:p>
+      <w:pPr>
+        <w:spacing w:after="0"/>
       </w:pPr>
       <w:r>
         <w:continuationSeparator/>
@@ -739,293 +709,419 @@
 </file>
 
 <file path=word/styles.xml><?xml version="1.0" encoding="utf-8"?>
-<w:styles xmlns:mc="http://schemas.openxmlformats.org/markup-compatibility/2006" xmlns:o="urn:schemas-microsoft-com:office:office" xmlns:r="http://schemas.openxmlformats.org/officeDocument/2006/relationships" xmlns:m="http://schemas.openxmlformats.org/officeDocument/2006/math" xmlns:v="urn:schemas-microsoft-com:vml" xmlns:w="http://schemas.openxmlformats.org/wordprocessingml/2006/main" xmlns:w14="http://schemas.microsoft.com/office/word/2010/wordml" xmlns:w10="urn:schemas-microsoft-com:office:word" xmlns:sl="http://schemas.openxmlformats.org/schemaLibrary/2006/main" xmlns:wpsCustomData="http://www.wps.cn/officeDocument/2013/wpsCustomData" mc:Ignorable="w14">
+<w:styles xmlns:mc="http://schemas.openxmlformats.org/markup-compatibility/2006" xmlns:r="http://schemas.openxmlformats.org/officeDocument/2006/relationships" xmlns:w="http://schemas.openxmlformats.org/wordprocessingml/2006/main" xmlns:w14="http://schemas.microsoft.com/office/word/2010/wordml" xmlns:w15="http://schemas.microsoft.com/office/word/2012/wordml" xmlns:w16cex="http://schemas.microsoft.com/office/word/2018/wordml/cex" xmlns:w16cid="http://schemas.microsoft.com/office/word/2016/wordml/cid" xmlns:w16="http://schemas.microsoft.com/office/word/2018/wordml" xmlns:w16sdtdh="http://schemas.microsoft.com/office/word/2020/wordml/sdtdatahash" xmlns:w16se="http://schemas.microsoft.com/office/word/2015/wordml/symex" mc:Ignorable="w14 w15 w16se w16cid w16 w16cex w16sdtdh">
   <w:docDefaults>
     <w:rPrDefault>
       <w:rPr>
-        <w:rFonts w:asciiTheme="minorHAnsi" w:hAnsiTheme="minorHAnsi" w:eastAsiaTheme="minorHAnsi" w:cstheme="minorBidi"/>
+        <w:rFonts w:asciiTheme="minorHAnsi" w:eastAsiaTheme="minorHAnsi" w:hAnsiTheme="minorHAnsi" w:cstheme="minorBidi"/>
+        <w:lang w:val="de-DE" w:eastAsia="ko-KR" w:bidi="ar-SA"/>
       </w:rPr>
     </w:rPrDefault>
     <w:pPrDefault/>
   </w:docDefaults>
-  <w:latentStyles w:count="260" w:defQFormat="0" w:defUnhideWhenUsed="1" w:defSemiHidden="1" w:defUIPriority="99" w:defLockedState="0">
-    <w:lsdException w:qFormat="1" w:unhideWhenUsed="0" w:uiPriority="0" w:semiHidden="0" w:name="Normal"/>
-    <w:lsdException w:qFormat="1" w:unhideWhenUsed="0" w:uiPriority="9" w:semiHidden="0" w:name="heading 1"/>
-    <w:lsdException w:qFormat="1" w:uiPriority="9" w:name="heading 2"/>
-    <w:lsdException w:qFormat="1" w:uiPriority="9" w:name="heading 3"/>
-    <w:lsdException w:qFormat="1" w:uiPriority="9" w:name="heading 4"/>
-    <w:lsdException w:qFormat="1" w:uiPriority="9" w:name="heading 5"/>
-    <w:lsdException w:qFormat="1" w:uiPriority="9" w:name="heading 6"/>
-    <w:lsdException w:qFormat="1" w:uiPriority="9" w:name="heading 7"/>
-    <w:lsdException w:qFormat="1" w:uiPriority="9" w:name="heading 8"/>
-    <w:lsdException w:qFormat="1" w:uiPriority="9" w:name="heading 9"/>
-    <w:lsdException w:uiPriority="99" w:name="index 1"/>
-    <w:lsdException w:uiPriority="99" w:name="index 2"/>
-    <w:lsdException w:uiPriority="99" w:name="index 3"/>
-    <w:lsdException w:uiPriority="99" w:name="index 4"/>
-    <w:lsdException w:uiPriority="99" w:name="index 5"/>
-    <w:lsdException w:uiPriority="99" w:name="index 6"/>
-    <w:lsdException w:uiPriority="99" w:name="index 7"/>
-    <w:lsdException w:uiPriority="99" w:name="index 8"/>
-    <w:lsdException w:uiPriority="99" w:name="index 9"/>
-    <w:lsdException w:uiPriority="39" w:name="toc 1"/>
-    <w:lsdException w:uiPriority="39" w:name="toc 2"/>
-    <w:lsdException w:uiPriority="39" w:name="toc 3"/>
-    <w:lsdException w:uiPriority="39" w:name="toc 4"/>
-    <w:lsdException w:uiPriority="39" w:name="toc 5"/>
-    <w:lsdException w:uiPriority="39" w:name="toc 6"/>
-    <w:lsdException w:uiPriority="39" w:name="toc 7"/>
-    <w:lsdException w:uiPriority="39" w:name="toc 8"/>
-    <w:lsdException w:uiPriority="39" w:name="toc 9"/>
-    <w:lsdException w:uiPriority="99" w:name="Normal Indent"/>
-    <w:lsdException w:uiPriority="99" w:name="footnote text"/>
-    <w:lsdException w:uiPriority="99" w:name="annotation text"/>
-    <w:lsdException w:uiPriority="99" w:name="header"/>
-    <w:lsdException w:uiPriority="99" w:name="footer"/>
-    <w:lsdException w:uiPriority="99" w:name="index heading"/>
-    <w:lsdException w:qFormat="1" w:uiPriority="35" w:name="caption"/>
-    <w:lsdException w:uiPriority="99" w:name="table of figures"/>
-    <w:lsdException w:uiPriority="99" w:name="envelope address"/>
-    <w:lsdException w:uiPriority="99" w:name="envelope return"/>
-    <w:lsdException w:uiPriority="99" w:name="footnote reference"/>
-    <w:lsdException w:uiPriority="99" w:name="annotation reference"/>
-    <w:lsdException w:uiPriority="99" w:name="line number"/>
-    <w:lsdException w:uiPriority="99" w:name="page number"/>
-    <w:lsdException w:uiPriority="99" w:name="endnote reference"/>
-    <w:lsdException w:uiPriority="99" w:name="endnote text"/>
-    <w:lsdException w:uiPriority="99" w:name="table of authorities"/>
-    <w:lsdException w:uiPriority="99" w:name="macro"/>
-    <w:lsdException w:uiPriority="99" w:name="toa heading"/>
-    <w:lsdException w:uiPriority="99" w:name="List"/>
-    <w:lsdException w:uiPriority="99" w:name="List Bullet"/>
-    <w:lsdException w:uiPriority="99" w:name="List Number"/>
-    <w:lsdException w:uiPriority="99" w:name="List 2"/>
-    <w:lsdException w:uiPriority="99" w:name="List 3"/>
-    <w:lsdException w:uiPriority="99" w:name="List 4"/>
-    <w:lsdException w:uiPriority="99" w:name="List 5"/>
-    <w:lsdException w:uiPriority="99" w:name="List Bullet 2"/>
-    <w:lsdException w:uiPriority="99" w:name="List Bullet 3"/>
-    <w:lsdException w:uiPriority="99" w:name="List Bullet 4"/>
-    <w:lsdException w:uiPriority="99" w:name="List Bullet 5"/>
-    <w:lsdException w:uiPriority="99" w:name="List Number 2"/>
-    <w:lsdException w:uiPriority="99" w:name="List Number 3"/>
-    <w:lsdException w:uiPriority="99" w:name="List Number 4"/>
-    <w:lsdException w:uiPriority="99" w:name="List Number 5"/>
-    <w:lsdException w:qFormat="1" w:unhideWhenUsed="0" w:uiPriority="10" w:semiHidden="0" w:name="Title"/>
-    <w:lsdException w:uiPriority="99" w:name="Closing"/>
-    <w:lsdException w:uiPriority="99" w:name="Signature"/>
-    <w:lsdException w:uiPriority="1" w:name="Default Paragraph Font"/>
-    <w:lsdException w:uiPriority="99" w:name="Body Text"/>
-    <w:lsdException w:uiPriority="99" w:name="Body Text Indent"/>
-    <w:lsdException w:uiPriority="99" w:name="List Continue"/>
-    <w:lsdException w:uiPriority="99" w:name="List Continue 2"/>
-    <w:lsdException w:uiPriority="99" w:name="List Continue 3"/>
-    <w:lsdException w:uiPriority="99" w:name="List Continue 4"/>
-    <w:lsdException w:uiPriority="99" w:name="List Continue 5"/>
-    <w:lsdException w:uiPriority="99" w:name="Message Header"/>
-    <w:lsdException w:qFormat="1" w:unhideWhenUsed="0" w:uiPriority="11" w:semiHidden="0" w:name="Subtitle"/>
-    <w:lsdException w:uiPriority="99" w:name="Salutation"/>
-    <w:lsdException w:uiPriority="99" w:name="Date"/>
-    <w:lsdException w:uiPriority="99" w:name="Body Text First Indent"/>
-    <w:lsdException w:uiPriority="99" w:name="Body Text First Indent 2"/>
-    <w:lsdException w:uiPriority="99" w:name="Note Heading"/>
-    <w:lsdException w:uiPriority="99" w:name="Body Text 2"/>
-    <w:lsdException w:uiPriority="99" w:name="Body Text 3"/>
-    <w:lsdException w:uiPriority="99" w:name="Body Text Indent 2"/>
-    <w:lsdException w:uiPriority="99" w:name="Body Text Indent 3"/>
-    <w:lsdException w:uiPriority="99" w:name="Block Text"/>
-    <w:lsdException w:uiPriority="99" w:name="Hyperlink"/>
-    <w:lsdException w:uiPriority="99" w:name="FollowedHyperlink"/>
-    <w:lsdException w:qFormat="1" w:unhideWhenUsed="0" w:uiPriority="22" w:semiHidden="0" w:name="Strong"/>
-    <w:lsdException w:qFormat="1" w:unhideWhenUsed="0" w:uiPriority="20" w:semiHidden="0" w:name="Emphasis"/>
-    <w:lsdException w:uiPriority="99" w:name="Document Map"/>
-    <w:lsdException w:uiPriority="99" w:name="Plain Text"/>
-    <w:lsdException w:uiPriority="99" w:name="E-mail Signature"/>
-    <w:lsdException w:uiPriority="99" w:name="Normal (Web)"/>
-    <w:lsdException w:uiPriority="99" w:name="HTML Acronym"/>
-    <w:lsdException w:uiPriority="99" w:name="HTML Address"/>
-    <w:lsdException w:uiPriority="99" w:name="HTML Cite"/>
-    <w:lsdException w:uiPriority="99" w:name="HTML Code"/>
-    <w:lsdException w:uiPriority="99" w:name="HTML Definition"/>
-    <w:lsdException w:uiPriority="99" w:name="HTML Keyboard"/>
-    <w:lsdException w:uiPriority="99" w:name="HTML Preformatted"/>
-    <w:lsdException w:uiPriority="99" w:name="HTML Sample"/>
-    <w:lsdException w:uiPriority="99" w:name="HTML Typewriter"/>
-    <w:lsdException w:uiPriority="99" w:name="HTML Variable"/>
-    <w:lsdException w:uiPriority="99" w:name="Normal Table"/>
-    <w:lsdException w:uiPriority="99" w:name="annotation subject"/>
-    <w:lsdException w:uiPriority="99" w:name="Table Simple 1"/>
-    <w:lsdException w:uiPriority="99" w:name="Table Simple 2"/>
-    <w:lsdException w:uiPriority="99" w:name="Table Simple 3"/>
-    <w:lsdException w:uiPriority="99" w:name="Table Classic 1"/>
-    <w:lsdException w:uiPriority="99" w:name="Table Classic 2"/>
-    <w:lsdException w:uiPriority="99" w:name="Table Classic 3"/>
-    <w:lsdException w:uiPriority="99" w:name="Table Classic 4"/>
-    <w:lsdException w:uiPriority="99" w:name="Table Colorful 1"/>
-    <w:lsdException w:uiPriority="99" w:name="Table Colorful 2"/>
-    <w:lsdException w:uiPriority="99" w:name="Table Colorful 3"/>
-    <w:lsdException w:uiPriority="99" w:name="Table Columns 1"/>
-    <w:lsdException w:uiPriority="99" w:name="Table Columns 2"/>
-    <w:lsdException w:uiPriority="99" w:name="Table Columns 3"/>
-    <w:lsdException w:uiPriority="99" w:name="Table Columns 4"/>
-    <w:lsdException w:uiPriority="99" w:name="Table Columns 5"/>
-    <w:lsdException w:uiPriority="99" w:name="Table Grid 1"/>
-    <w:lsdException w:uiPriority="99" w:name="Table Grid 2"/>
-    <w:lsdException w:uiPriority="99" w:name="Table Grid 3"/>
-    <w:lsdException w:uiPriority="99" w:name="Table Grid 4"/>
-    <w:lsdException w:uiPriority="99" w:name="Table Grid 5"/>
-    <w:lsdException w:uiPriority="99" w:name="Table Grid 6"/>
-    <w:lsdException w:uiPriority="99" w:name="Table Grid 7"/>
-    <w:lsdException w:uiPriority="99" w:name="Table Grid 8"/>
-    <w:lsdException w:uiPriority="99" w:name="Table List 1"/>
-    <w:lsdException w:uiPriority="99" w:name="Table List 2"/>
-    <w:lsdException w:uiPriority="99" w:name="Table List 3"/>
-    <w:lsdException w:uiPriority="99" w:name="Table List 4"/>
-    <w:lsdException w:uiPriority="99" w:name="Table List 5"/>
-    <w:lsdException w:uiPriority="99" w:name="Table List 6"/>
-    <w:lsdException w:uiPriority="99" w:name="Table List 7"/>
-    <w:lsdException w:uiPriority="99" w:name="Table List 8"/>
-    <w:lsdException w:uiPriority="99" w:name="Table 3D effects 1"/>
-    <w:lsdException w:uiPriority="99" w:name="Table 3D effects 2"/>
-    <w:lsdException w:uiPriority="99" w:name="Table 3D effects 3"/>
-    <w:lsdException w:uiPriority="99" w:name="Table Contemporary"/>
-    <w:lsdException w:uiPriority="99" w:name="Table Elegant"/>
-    <w:lsdException w:uiPriority="99" w:name="Table Professional"/>
-    <w:lsdException w:uiPriority="99" w:name="Table Subtle 1"/>
-    <w:lsdException w:uiPriority="99" w:name="Table Subtle 2"/>
-    <w:lsdException w:uiPriority="99" w:name="Table Web 1"/>
-    <w:lsdException w:uiPriority="99" w:name="Table Web 2"/>
-    <w:lsdException w:uiPriority="99" w:name="Table Web 3"/>
-    <w:lsdException w:uiPriority="99" w:name="Balloon Text"/>
-    <w:lsdException w:unhideWhenUsed="0" w:uiPriority="39" w:semiHidden="0" w:name="Table Grid"/>
-    <w:lsdException w:uiPriority="99" w:name="Table Theme"/>
-    <w:lsdException w:unhideWhenUsed="0" w:uiPriority="60" w:semiHidden="0" w:name="Light Shading"/>
-    <w:lsdException w:unhideWhenUsed="0" w:uiPriority="61" w:semiHidden="0" w:name="Light List"/>
-    <w:lsdException w:unhideWhenUsed="0" w:uiPriority="62" w:semiHidden="0" w:name="Light Grid"/>
-    <w:lsdException w:unhideWhenUsed="0" w:uiPriority="63" w:semiHidden="0" w:name="Medium Shading 1"/>
-    <w:lsdException w:unhideWhenUsed="0" w:uiPriority="64" w:semiHidden="0" w:name="Medium Shading 2"/>
-    <w:lsdException w:unhideWhenUsed="0" w:uiPriority="65" w:semiHidden="0" w:name="Medium List 1"/>
-    <w:lsdException w:unhideWhenUsed="0" w:uiPriority="66" w:semiHidden="0" w:name="Medium List 2"/>
-    <w:lsdException w:unhideWhenUsed="0" w:uiPriority="67" w:semiHidden="0" w:name="Medium Grid 1"/>
-    <w:lsdException w:unhideWhenUsed="0" w:uiPriority="68" w:semiHidden="0" w:name="Medium Grid 2"/>
-    <w:lsdException w:unhideWhenUsed="0" w:uiPriority="69" w:semiHidden="0" w:name="Medium Grid 3"/>
-    <w:lsdException w:unhideWhenUsed="0" w:uiPriority="70" w:semiHidden="0" w:name="Dark List"/>
-    <w:lsdException w:unhideWhenUsed="0" w:uiPriority="71" w:semiHidden="0" w:name="Colorful Shading"/>
-    <w:lsdException w:unhideWhenUsed="0" w:uiPriority="72" w:semiHidden="0" w:name="Colorful List"/>
-    <w:lsdException w:unhideWhenUsed="0" w:uiPriority="73" w:semiHidden="0" w:name="Colorful Grid"/>
-    <w:lsdException w:unhideWhenUsed="0" w:uiPriority="60" w:semiHidden="0" w:name="Light Shading Accent 1"/>
-    <w:lsdException w:unhideWhenUsed="0" w:uiPriority="61" w:semiHidden="0" w:name="Light List Accent 1"/>
-    <w:lsdException w:unhideWhenUsed="0" w:uiPriority="62" w:semiHidden="0" w:name="Light Grid Accent 1"/>
-    <w:lsdException w:unhideWhenUsed="0" w:uiPriority="63" w:semiHidden="0" w:name="Medium Shading 1 Accent 1"/>
-    <w:lsdException w:unhideWhenUsed="0" w:uiPriority="64" w:semiHidden="0" w:name="Medium Shading 2 Accent 1"/>
-    <w:lsdException w:unhideWhenUsed="0" w:uiPriority="65" w:semiHidden="0" w:name="Medium List 1 Accent 1"/>
-    <w:lsdException w:unhideWhenUsed="0" w:uiPriority="66" w:semiHidden="0" w:name="Medium List 2 Accent 1"/>
-    <w:lsdException w:unhideWhenUsed="0" w:uiPriority="67" w:semiHidden="0" w:name="Medium Grid 1 Accent 1"/>
-    <w:lsdException w:unhideWhenUsed="0" w:uiPriority="68" w:semiHidden="0" w:name="Medium Grid 2 Accent 1"/>
-    <w:lsdException w:unhideWhenUsed="0" w:uiPriority="69" w:semiHidden="0" w:name="Medium Grid 3 Accent 1"/>
-    <w:lsdException w:unhideWhenUsed="0" w:uiPriority="70" w:semiHidden="0" w:name="Dark List Accent 1"/>
-    <w:lsdException w:unhideWhenUsed="0" w:uiPriority="71" w:semiHidden="0" w:name="Colorful Shading Accent 1"/>
-    <w:lsdException w:unhideWhenUsed="0" w:uiPriority="72" w:semiHidden="0" w:name="Colorful List Accent 1"/>
-    <w:lsdException w:unhideWhenUsed="0" w:uiPriority="73" w:semiHidden="0" w:name="Colorful Grid Accent 1"/>
-    <w:lsdException w:unhideWhenUsed="0" w:uiPriority="60" w:semiHidden="0" w:name="Light Shading Accent 2"/>
-    <w:lsdException w:unhideWhenUsed="0" w:uiPriority="61" w:semiHidden="0" w:name="Light List Accent 2"/>
-    <w:lsdException w:unhideWhenUsed="0" w:uiPriority="62" w:semiHidden="0" w:name="Light Grid Accent 2"/>
-    <w:lsdException w:unhideWhenUsed="0" w:uiPriority="63" w:semiHidden="0" w:name="Medium Shading 1 Accent 2"/>
-    <w:lsdException w:unhideWhenUsed="0" w:uiPriority="64" w:semiHidden="0" w:name="Medium Shading 2 Accent 2"/>
-    <w:lsdException w:unhideWhenUsed="0" w:uiPriority="65" w:semiHidden="0" w:name="Medium List 1 Accent 2"/>
-    <w:lsdException w:unhideWhenUsed="0" w:uiPriority="66" w:semiHidden="0" w:name="Medium List 2 Accent 2"/>
-    <w:lsdException w:unhideWhenUsed="0" w:uiPriority="67" w:semiHidden="0" w:name="Medium Grid 1 Accent 2"/>
-    <w:lsdException w:unhideWhenUsed="0" w:uiPriority="68" w:semiHidden="0" w:name="Medium Grid 2 Accent 2"/>
-    <w:lsdException w:unhideWhenUsed="0" w:uiPriority="69" w:semiHidden="0" w:name="Medium Grid 3 Accent 2"/>
-    <w:lsdException w:unhideWhenUsed="0" w:uiPriority="70" w:semiHidden="0" w:name="Dark List Accent 2"/>
-    <w:lsdException w:unhideWhenUsed="0" w:uiPriority="71" w:semiHidden="0" w:name="Colorful Shading Accent 2"/>
-    <w:lsdException w:unhideWhenUsed="0" w:uiPriority="72" w:semiHidden="0" w:name="Colorful List Accent 2"/>
-    <w:lsdException w:unhideWhenUsed="0" w:uiPriority="73" w:semiHidden="0" w:name="Colorful Grid Accent 2"/>
-    <w:lsdException w:unhideWhenUsed="0" w:uiPriority="60" w:semiHidden="0" w:name="Light Shading Accent 3"/>
-    <w:lsdException w:unhideWhenUsed="0" w:uiPriority="61" w:semiHidden="0" w:name="Light List Accent 3"/>
-    <w:lsdException w:unhideWhenUsed="0" w:uiPriority="62" w:semiHidden="0" w:name="Light Grid Accent 3"/>
-    <w:lsdException w:unhideWhenUsed="0" w:uiPriority="63" w:semiHidden="0" w:name="Medium Shading 1 Accent 3"/>
-    <w:lsdException w:unhideWhenUsed="0" w:uiPriority="64" w:semiHidden="0" w:name="Medium Shading 2 Accent 3"/>
-    <w:lsdException w:unhideWhenUsed="0" w:uiPriority="65" w:semiHidden="0" w:name="Medium List 1 Accent 3"/>
-    <w:lsdException w:unhideWhenUsed="0" w:uiPriority="66" w:semiHidden="0" w:name="Medium List 2 Accent 3"/>
-    <w:lsdException w:unhideWhenUsed="0" w:uiPriority="67" w:semiHidden="0" w:name="Medium Grid 1 Accent 3"/>
-    <w:lsdException w:unhideWhenUsed="0" w:uiPriority="68" w:semiHidden="0" w:name="Medium Grid 2 Accent 3"/>
-    <w:lsdException w:unhideWhenUsed="0" w:uiPriority="69" w:semiHidden="0" w:name="Medium Grid 3 Accent 3"/>
-    <w:lsdException w:unhideWhenUsed="0" w:uiPriority="70" w:semiHidden="0" w:name="Dark List Accent 3"/>
-    <w:lsdException w:unhideWhenUsed="0" w:uiPriority="71" w:semiHidden="0" w:name="Colorful Shading Accent 3"/>
-    <w:lsdException w:unhideWhenUsed="0" w:uiPriority="72" w:semiHidden="0" w:name="Colorful List Accent 3"/>
-    <w:lsdException w:unhideWhenUsed="0" w:uiPriority="73" w:semiHidden="0" w:name="Colorful Grid Accent 3"/>
-    <w:lsdException w:unhideWhenUsed="0" w:uiPriority="60" w:semiHidden="0" w:name="Light Shading Accent 4"/>
-    <w:lsdException w:unhideWhenUsed="0" w:uiPriority="61" w:semiHidden="0" w:name="Light List Accent 4"/>
-    <w:lsdException w:unhideWhenUsed="0" w:uiPriority="62" w:semiHidden="0" w:name="Light Grid Accent 4"/>
-    <w:lsdException w:unhideWhenUsed="0" w:uiPriority="63" w:semiHidden="0" w:name="Medium Shading 1 Accent 4"/>
-    <w:lsdException w:unhideWhenUsed="0" w:uiPriority="64" w:semiHidden="0" w:name="Medium Shading 2 Accent 4"/>
-    <w:lsdException w:unhideWhenUsed="0" w:uiPriority="65" w:semiHidden="0" w:name="Medium List 1 Accent 4"/>
-    <w:lsdException w:unhideWhenUsed="0" w:uiPriority="66" w:semiHidden="0" w:name="Medium List 2 Accent 4"/>
-    <w:lsdException w:unhideWhenUsed="0" w:uiPriority="67" w:semiHidden="0" w:name="Medium Grid 1 Accent 4"/>
-    <w:lsdException w:unhideWhenUsed="0" w:uiPriority="68" w:semiHidden="0" w:name="Medium Grid 2 Accent 4"/>
-    <w:lsdException w:unhideWhenUsed="0" w:uiPriority="69" w:semiHidden="0" w:name="Medium Grid 3 Accent 4"/>
-    <w:lsdException w:unhideWhenUsed="0" w:uiPriority="70" w:semiHidden="0" w:name="Dark List Accent 4"/>
-    <w:lsdException w:unhideWhenUsed="0" w:uiPriority="71" w:semiHidden="0" w:name="Colorful Shading Accent 4"/>
-    <w:lsdException w:unhideWhenUsed="0" w:uiPriority="72" w:semiHidden="0" w:name="Colorful List Accent 4"/>
-    <w:lsdException w:unhideWhenUsed="0" w:uiPriority="73" w:semiHidden="0" w:name="Colorful Grid Accent 4"/>
-    <w:lsdException w:unhideWhenUsed="0" w:uiPriority="60" w:semiHidden="0" w:name="Light Shading Accent 5"/>
-    <w:lsdException w:unhideWhenUsed="0" w:uiPriority="61" w:semiHidden="0" w:name="Light List Accent 5"/>
-    <w:lsdException w:unhideWhenUsed="0" w:uiPriority="62" w:semiHidden="0" w:name="Light Grid Accent 5"/>
-    <w:lsdException w:unhideWhenUsed="0" w:uiPriority="63" w:semiHidden="0" w:name="Medium Shading 1 Accent 5"/>
-    <w:lsdException w:unhideWhenUsed="0" w:uiPriority="64" w:semiHidden="0" w:name="Medium Shading 2 Accent 5"/>
-    <w:lsdException w:unhideWhenUsed="0" w:uiPriority="65" w:semiHidden="0" w:name="Medium List 1 Accent 5"/>
-    <w:lsdException w:unhideWhenUsed="0" w:uiPriority="66" w:semiHidden="0" w:name="Medium List 2 Accent 5"/>
-    <w:lsdException w:unhideWhenUsed="0" w:uiPriority="67" w:semiHidden="0" w:name="Medium Grid 1 Accent 5"/>
-    <w:lsdException w:unhideWhenUsed="0" w:uiPriority="68" w:semiHidden="0" w:name="Medium Grid 2 Accent 5"/>
-    <w:lsdException w:unhideWhenUsed="0" w:uiPriority="69" w:semiHidden="0" w:name="Medium Grid 3 Accent 5"/>
-    <w:lsdException w:unhideWhenUsed="0" w:uiPriority="70" w:semiHidden="0" w:name="Dark List Accent 5"/>
-    <w:lsdException w:unhideWhenUsed="0" w:uiPriority="71" w:semiHidden="0" w:name="Colorful Shading Accent 5"/>
-    <w:lsdException w:unhideWhenUsed="0" w:uiPriority="72" w:semiHidden="0" w:name="Colorful List Accent 5"/>
-    <w:lsdException w:unhideWhenUsed="0" w:uiPriority="73" w:semiHidden="0" w:name="Colorful Grid Accent 5"/>
-    <w:lsdException w:unhideWhenUsed="0" w:uiPriority="60" w:semiHidden="0" w:name="Light Shading Accent 6"/>
-    <w:lsdException w:unhideWhenUsed="0" w:uiPriority="61" w:semiHidden="0" w:name="Light List Accent 6"/>
-    <w:lsdException w:unhideWhenUsed="0" w:uiPriority="62" w:semiHidden="0" w:name="Light Grid Accent 6"/>
-    <w:lsdException w:unhideWhenUsed="0" w:uiPriority="63" w:semiHidden="0" w:name="Medium Shading 1 Accent 6"/>
-    <w:lsdException w:unhideWhenUsed="0" w:uiPriority="64" w:semiHidden="0" w:name="Medium Shading 2 Accent 6"/>
-    <w:lsdException w:unhideWhenUsed="0" w:uiPriority="65" w:semiHidden="0" w:name="Medium List 1 Accent 6"/>
-    <w:lsdException w:unhideWhenUsed="0" w:uiPriority="66" w:semiHidden="0" w:name="Medium List 2 Accent 6"/>
-    <w:lsdException w:unhideWhenUsed="0" w:uiPriority="67" w:semiHidden="0" w:name="Medium Grid 1 Accent 6"/>
-    <w:lsdException w:unhideWhenUsed="0" w:uiPriority="68" w:semiHidden="0" w:name="Medium Grid 2 Accent 6"/>
-    <w:lsdException w:unhideWhenUsed="0" w:uiPriority="69" w:semiHidden="0" w:name="Medium Grid 3 Accent 6"/>
-    <w:lsdException w:unhideWhenUsed="0" w:uiPriority="70" w:semiHidden="0" w:name="Dark List Accent 6"/>
-    <w:lsdException w:unhideWhenUsed="0" w:uiPriority="71" w:semiHidden="0" w:name="Colorful Shading Accent 6"/>
-    <w:lsdException w:unhideWhenUsed="0" w:uiPriority="72" w:semiHidden="0" w:name="Colorful List Accent 6"/>
-    <w:lsdException w:unhideWhenUsed="0" w:uiPriority="73" w:semiHidden="0" w:name="Colorful Grid Accent 6"/>
+  <w:latentStyles w:defLockedState="0" w:defUIPriority="99" w:defSemiHidden="0" w:defUnhideWhenUsed="0" w:defQFormat="0" w:count="376">
+    <w:lsdException w:name="Normal" w:uiPriority="0" w:qFormat="1"/>
+    <w:lsdException w:name="heading 1" w:uiPriority="9" w:qFormat="1"/>
+    <w:lsdException w:name="heading 2" w:semiHidden="1" w:uiPriority="9" w:unhideWhenUsed="1" w:qFormat="1"/>
+    <w:lsdException w:name="heading 3" w:semiHidden="1" w:uiPriority="9" w:unhideWhenUsed="1" w:qFormat="1"/>
+    <w:lsdException w:name="heading 4" w:semiHidden="1" w:uiPriority="9" w:unhideWhenUsed="1" w:qFormat="1"/>
+    <w:lsdException w:name="heading 5" w:semiHidden="1" w:uiPriority="9" w:unhideWhenUsed="1" w:qFormat="1"/>
+    <w:lsdException w:name="heading 6" w:semiHidden="1" w:uiPriority="9" w:unhideWhenUsed="1" w:qFormat="1"/>
+    <w:lsdException w:name="heading 7" w:semiHidden="1" w:uiPriority="9" w:unhideWhenUsed="1" w:qFormat="1"/>
+    <w:lsdException w:name="heading 8" w:semiHidden="1" w:uiPriority="9" w:unhideWhenUsed="1" w:qFormat="1"/>
+    <w:lsdException w:name="heading 9" w:semiHidden="1" w:uiPriority="9" w:unhideWhenUsed="1" w:qFormat="1"/>
+    <w:lsdException w:name="index 1" w:semiHidden="1" w:unhideWhenUsed="1"/>
+    <w:lsdException w:name="index 2" w:semiHidden="1" w:unhideWhenUsed="1"/>
+    <w:lsdException w:name="index 3" w:semiHidden="1" w:unhideWhenUsed="1"/>
+    <w:lsdException w:name="index 4" w:semiHidden="1" w:unhideWhenUsed="1"/>
+    <w:lsdException w:name="index 5" w:semiHidden="1" w:unhideWhenUsed="1"/>
+    <w:lsdException w:name="index 6" w:semiHidden="1" w:unhideWhenUsed="1"/>
+    <w:lsdException w:name="index 7" w:semiHidden="1" w:unhideWhenUsed="1"/>
+    <w:lsdException w:name="index 8" w:semiHidden="1" w:unhideWhenUsed="1"/>
+    <w:lsdException w:name="index 9" w:semiHidden="1" w:unhideWhenUsed="1"/>
+    <w:lsdException w:name="toc 1" w:semiHidden="1" w:uiPriority="39" w:unhideWhenUsed="1"/>
+    <w:lsdException w:name="toc 2" w:semiHidden="1" w:uiPriority="39" w:unhideWhenUsed="1"/>
+    <w:lsdException w:name="toc 3" w:semiHidden="1" w:uiPriority="39" w:unhideWhenUsed="1"/>
+    <w:lsdException w:name="toc 4" w:semiHidden="1" w:uiPriority="39" w:unhideWhenUsed="1"/>
+    <w:lsdException w:name="toc 5" w:semiHidden="1" w:uiPriority="39" w:unhideWhenUsed="1"/>
+    <w:lsdException w:name="toc 6" w:semiHidden="1" w:uiPriority="39" w:unhideWhenUsed="1"/>
+    <w:lsdException w:name="toc 7" w:semiHidden="1" w:uiPriority="39" w:unhideWhenUsed="1"/>
+    <w:lsdException w:name="toc 8" w:semiHidden="1" w:uiPriority="39" w:unhideWhenUsed="1"/>
+    <w:lsdException w:name="toc 9" w:semiHidden="1" w:uiPriority="39" w:unhideWhenUsed="1"/>
+    <w:lsdException w:name="Normal Indent" w:semiHidden="1" w:unhideWhenUsed="1"/>
+    <w:lsdException w:name="footnote text" w:semiHidden="1" w:unhideWhenUsed="1"/>
+    <w:lsdException w:name="annotation text" w:semiHidden="1" w:unhideWhenUsed="1"/>
+    <w:lsdException w:name="header" w:semiHidden="1" w:unhideWhenUsed="1"/>
+    <w:lsdException w:name="footer" w:semiHidden="1" w:unhideWhenUsed="1"/>
+    <w:lsdException w:name="index heading" w:semiHidden="1" w:unhideWhenUsed="1"/>
+    <w:lsdException w:name="caption" w:semiHidden="1" w:uiPriority="35" w:unhideWhenUsed="1" w:qFormat="1"/>
+    <w:lsdException w:name="table of figures" w:semiHidden="1" w:unhideWhenUsed="1"/>
+    <w:lsdException w:name="envelope address" w:semiHidden="1" w:unhideWhenUsed="1"/>
+    <w:lsdException w:name="envelope return" w:semiHidden="1" w:unhideWhenUsed="1"/>
+    <w:lsdException w:name="footnote reference" w:semiHidden="1" w:unhideWhenUsed="1"/>
+    <w:lsdException w:name="annotation reference" w:semiHidden="1" w:unhideWhenUsed="1"/>
+    <w:lsdException w:name="line number" w:semiHidden="1" w:unhideWhenUsed="1"/>
+    <w:lsdException w:name="page number" w:semiHidden="1" w:unhideWhenUsed="1"/>
+    <w:lsdException w:name="endnote reference" w:semiHidden="1" w:unhideWhenUsed="1"/>
+    <w:lsdException w:name="endnote text" w:semiHidden="1" w:unhideWhenUsed="1"/>
+    <w:lsdException w:name="table of authorities" w:semiHidden="1" w:unhideWhenUsed="1"/>
+    <w:lsdException w:name="macro" w:semiHidden="1" w:unhideWhenUsed="1"/>
+    <w:lsdException w:name="toa heading" w:semiHidden="1" w:unhideWhenUsed="1"/>
+    <w:lsdException w:name="List" w:semiHidden="1" w:unhideWhenUsed="1"/>
+    <w:lsdException w:name="List Bullet" w:semiHidden="1" w:unhideWhenUsed="1"/>
+    <w:lsdException w:name="List Number" w:semiHidden="1" w:unhideWhenUsed="1"/>
+    <w:lsdException w:name="List 2" w:semiHidden="1" w:unhideWhenUsed="1"/>
+    <w:lsdException w:name="List 3" w:semiHidden="1" w:unhideWhenUsed="1"/>
+    <w:lsdException w:name="List 4" w:semiHidden="1" w:unhideWhenUsed="1"/>
+    <w:lsdException w:name="List 5" w:semiHidden="1" w:unhideWhenUsed="1"/>
+    <w:lsdException w:name="List Bullet 2" w:semiHidden="1" w:unhideWhenUsed="1"/>
+    <w:lsdException w:name="List Bullet 3" w:semiHidden="1" w:unhideWhenUsed="1"/>
+    <w:lsdException w:name="List Bullet 4" w:semiHidden="1" w:unhideWhenUsed="1"/>
+    <w:lsdException w:name="List Bullet 5" w:semiHidden="1" w:unhideWhenUsed="1"/>
+    <w:lsdException w:name="List Number 2" w:semiHidden="1" w:unhideWhenUsed="1"/>
+    <w:lsdException w:name="List Number 3" w:semiHidden="1" w:unhideWhenUsed="1"/>
+    <w:lsdException w:name="List Number 4" w:semiHidden="1" w:unhideWhenUsed="1"/>
+    <w:lsdException w:name="List Number 5" w:semiHidden="1" w:unhideWhenUsed="1"/>
+    <w:lsdException w:name="Title" w:uiPriority="10" w:qFormat="1"/>
+    <w:lsdException w:name="Closing" w:semiHidden="1" w:unhideWhenUsed="1"/>
+    <w:lsdException w:name="Signature" w:semiHidden="1" w:unhideWhenUsed="1"/>
+    <w:lsdException w:name="Default Paragraph Font" w:semiHidden="1" w:uiPriority="1" w:unhideWhenUsed="1"/>
+    <w:lsdException w:name="Body Text" w:semiHidden="1" w:unhideWhenUsed="1"/>
+    <w:lsdException w:name="Body Text Indent" w:semiHidden="1" w:unhideWhenUsed="1"/>
+    <w:lsdException w:name="List Continue" w:semiHidden="1" w:unhideWhenUsed="1"/>
+    <w:lsdException w:name="List Continue 2" w:semiHidden="1" w:unhideWhenUsed="1"/>
+    <w:lsdException w:name="List Continue 3" w:semiHidden="1" w:unhideWhenUsed="1"/>
+    <w:lsdException w:name="List Continue 4" w:semiHidden="1" w:unhideWhenUsed="1"/>
+    <w:lsdException w:name="List Continue 5" w:semiHidden="1" w:unhideWhenUsed="1"/>
+    <w:lsdException w:name="Message Header" w:semiHidden="1" w:unhideWhenUsed="1"/>
+    <w:lsdException w:name="Subtitle" w:uiPriority="11" w:qFormat="1"/>
+    <w:lsdException w:name="Salutation" w:semiHidden="1" w:unhideWhenUsed="1"/>
+    <w:lsdException w:name="Date" w:semiHidden="1" w:unhideWhenUsed="1"/>
+    <w:lsdException w:name="Body Text First Indent" w:semiHidden="1" w:unhideWhenUsed="1"/>
+    <w:lsdException w:name="Body Text First Indent 2" w:semiHidden="1" w:unhideWhenUsed="1"/>
+    <w:lsdException w:name="Note Heading" w:semiHidden="1" w:unhideWhenUsed="1"/>
+    <w:lsdException w:name="Body Text 2" w:semiHidden="1" w:unhideWhenUsed="1"/>
+    <w:lsdException w:name="Body Text 3" w:semiHidden="1" w:unhideWhenUsed="1"/>
+    <w:lsdException w:name="Body Text Indent 2" w:semiHidden="1" w:unhideWhenUsed="1"/>
+    <w:lsdException w:name="Body Text Indent 3" w:semiHidden="1" w:unhideWhenUsed="1"/>
+    <w:lsdException w:name="Block Text" w:semiHidden="1" w:unhideWhenUsed="1"/>
+    <w:lsdException w:name="Hyperlink" w:semiHidden="1" w:unhideWhenUsed="1"/>
+    <w:lsdException w:name="FollowedHyperlink" w:semiHidden="1" w:unhideWhenUsed="1"/>
+    <w:lsdException w:name="Strong" w:uiPriority="22" w:qFormat="1"/>
+    <w:lsdException w:name="Emphasis" w:uiPriority="20" w:qFormat="1"/>
+    <w:lsdException w:name="Document Map" w:semiHidden="1" w:unhideWhenUsed="1"/>
+    <w:lsdException w:name="Plain Text" w:semiHidden="1" w:unhideWhenUsed="1"/>
+    <w:lsdException w:name="E-mail Signature" w:semiHidden="1" w:unhideWhenUsed="1"/>
+    <w:lsdException w:name="HTML Top of Form" w:semiHidden="1" w:unhideWhenUsed="1"/>
+    <w:lsdException w:name="HTML Bottom of Form" w:semiHidden="1" w:unhideWhenUsed="1"/>
+    <w:lsdException w:name="Normal (Web)" w:semiHidden="1" w:unhideWhenUsed="1"/>
+    <w:lsdException w:name="HTML Acronym" w:semiHidden="1" w:unhideWhenUsed="1"/>
+    <w:lsdException w:name="HTML Address" w:semiHidden="1" w:unhideWhenUsed="1"/>
+    <w:lsdException w:name="HTML Cite" w:semiHidden="1" w:unhideWhenUsed="1"/>
+    <w:lsdException w:name="HTML Code" w:semiHidden="1" w:unhideWhenUsed="1"/>
+    <w:lsdException w:name="HTML Definition" w:semiHidden="1" w:unhideWhenUsed="1"/>
+    <w:lsdException w:name="HTML Keyboard" w:semiHidden="1" w:unhideWhenUsed="1"/>
+    <w:lsdException w:name="HTML Preformatted" w:semiHidden="1" w:unhideWhenUsed="1"/>
+    <w:lsdException w:name="HTML Sample" w:semiHidden="1" w:unhideWhenUsed="1"/>
+    <w:lsdException w:name="HTML Typewriter" w:semiHidden="1" w:unhideWhenUsed="1"/>
+    <w:lsdException w:name="HTML Variable" w:semiHidden="1" w:unhideWhenUsed="1"/>
+    <w:lsdException w:name="Normal Table" w:semiHidden="1" w:unhideWhenUsed="1"/>
+    <w:lsdException w:name="annotation subject" w:semiHidden="1" w:unhideWhenUsed="1"/>
+    <w:lsdException w:name="No List" w:semiHidden="1" w:unhideWhenUsed="1"/>
+    <w:lsdException w:name="Outline List 1" w:semiHidden="1" w:unhideWhenUsed="1"/>
+    <w:lsdException w:name="Outline List 2" w:semiHidden="1" w:unhideWhenUsed="1"/>
+    <w:lsdException w:name="Outline List 3" w:semiHidden="1" w:unhideWhenUsed="1"/>
+    <w:lsdException w:name="Table Simple 1" w:semiHidden="1" w:unhideWhenUsed="1"/>
+    <w:lsdException w:name="Table Simple 2" w:semiHidden="1" w:unhideWhenUsed="1"/>
+    <w:lsdException w:name="Table Simple 3" w:semiHidden="1" w:unhideWhenUsed="1"/>
+    <w:lsdException w:name="Table Classic 1" w:semiHidden="1" w:unhideWhenUsed="1"/>
+    <w:lsdException w:name="Table Classic 2" w:semiHidden="1" w:unhideWhenUsed="1"/>
+    <w:lsdException w:name="Table Classic 3" w:semiHidden="1" w:unhideWhenUsed="1"/>
+    <w:lsdException w:name="Table Classic 4" w:semiHidden="1" w:unhideWhenUsed="1"/>
+    <w:lsdException w:name="Table Colorful 1" w:semiHidden="1" w:unhideWhenUsed="1"/>
+    <w:lsdException w:name="Table Colorful 2" w:semiHidden="1" w:unhideWhenUsed="1"/>
+    <w:lsdException w:name="Table Colorful 3" w:semiHidden="1" w:unhideWhenUsed="1"/>
+    <w:lsdException w:name="Table Columns 1" w:semiHidden="1" w:unhideWhenUsed="1"/>
+    <w:lsdException w:name="Table Columns 2" w:semiHidden="1" w:unhideWhenUsed="1"/>
+    <w:lsdException w:name="Table Columns 3" w:semiHidden="1" w:unhideWhenUsed="1"/>
+    <w:lsdException w:name="Table Columns 4" w:semiHidden="1" w:unhideWhenUsed="1"/>
+    <w:lsdException w:name="Table Columns 5" w:semiHidden="1" w:unhideWhenUsed="1"/>
+    <w:lsdException w:name="Table Grid 1" w:semiHidden="1" w:unhideWhenUsed="1"/>
+    <w:lsdException w:name="Table Grid 2" w:semiHidden="1" w:unhideWhenUsed="1"/>
+    <w:lsdException w:name="Table Grid 3" w:semiHidden="1" w:unhideWhenUsed="1"/>
+    <w:lsdException w:name="Table Grid 4" w:semiHidden="1" w:unhideWhenUsed="1"/>
+    <w:lsdException w:name="Table Grid 5" w:semiHidden="1" w:unhideWhenUsed="1"/>
+    <w:lsdException w:name="Table Grid 6" w:semiHidden="1" w:unhideWhenUsed="1"/>
+    <w:lsdException w:name="Table Grid 7" w:semiHidden="1" w:unhideWhenUsed="1"/>
+    <w:lsdException w:name="Table Grid 8" w:semiHidden="1" w:unhideWhenUsed="1"/>
+    <w:lsdException w:name="Table List 1" w:semiHidden="1" w:unhideWhenUsed="1"/>
+    <w:lsdException w:name="Table List 2" w:semiHidden="1" w:unhideWhenUsed="1"/>
+    <w:lsdException w:name="Table List 3" w:semiHidden="1" w:unhideWhenUsed="1"/>
+    <w:lsdException w:name="Table List 4" w:semiHidden="1" w:unhideWhenUsed="1"/>
+    <w:lsdException w:name="Table List 5" w:semiHidden="1" w:unhideWhenUsed="1"/>
+    <w:lsdException w:name="Table List 6" w:semiHidden="1" w:unhideWhenUsed="1"/>
+    <w:lsdException w:name="Table List 7" w:semiHidden="1" w:unhideWhenUsed="1"/>
+    <w:lsdException w:name="Table List 8" w:semiHidden="1" w:unhideWhenUsed="1"/>
+    <w:lsdException w:name="Table 3D effects 1" w:semiHidden="1" w:unhideWhenUsed="1"/>
+    <w:lsdException w:name="Table 3D effects 2" w:semiHidden="1" w:unhideWhenUsed="1"/>
+    <w:lsdException w:name="Table 3D effects 3" w:semiHidden="1" w:unhideWhenUsed="1"/>
+    <w:lsdException w:name="Table Contemporary" w:semiHidden="1" w:unhideWhenUsed="1"/>
+    <w:lsdException w:name="Table Elegant" w:semiHidden="1" w:unhideWhenUsed="1"/>
+    <w:lsdException w:name="Table Professional" w:semiHidden="1" w:unhideWhenUsed="1"/>
+    <w:lsdException w:name="Table Subtle 1" w:semiHidden="1" w:unhideWhenUsed="1"/>
+    <w:lsdException w:name="Table Subtle 2" w:semiHidden="1" w:unhideWhenUsed="1"/>
+    <w:lsdException w:name="Table Web 1" w:semiHidden="1" w:unhideWhenUsed="1"/>
+    <w:lsdException w:name="Table Web 2" w:semiHidden="1" w:unhideWhenUsed="1"/>
+    <w:lsdException w:name="Table Web 3" w:semiHidden="1" w:unhideWhenUsed="1"/>
+    <w:lsdException w:name="Balloon Text" w:semiHidden="1" w:unhideWhenUsed="1"/>
+    <w:lsdException w:name="Table Grid" w:uiPriority="39"/>
+    <w:lsdException w:name="Table Theme" w:semiHidden="1" w:unhideWhenUsed="1"/>
+    <w:lsdException w:name="Placeholder Text" w:semiHidden="1" w:unhideWhenUsed="1"/>
+    <w:lsdException w:name="No Spacing" w:semiHidden="1" w:unhideWhenUsed="1"/>
+    <w:lsdException w:name="Light Shading" w:uiPriority="60"/>
+    <w:lsdException w:name="Light List" w:uiPriority="61"/>
+    <w:lsdException w:name="Light Grid" w:uiPriority="62"/>
+    <w:lsdException w:name="Medium Shading 1" w:uiPriority="63"/>
+    <w:lsdException w:name="Medium Shading 2" w:uiPriority="64"/>
+    <w:lsdException w:name="Medium List 1" w:uiPriority="65"/>
+    <w:lsdException w:name="Medium List 2" w:uiPriority="66"/>
+    <w:lsdException w:name="Medium Grid 1" w:uiPriority="67"/>
+    <w:lsdException w:name="Medium Grid 2" w:uiPriority="68"/>
+    <w:lsdException w:name="Medium Grid 3" w:uiPriority="69"/>
+    <w:lsdException w:name="Dark List" w:uiPriority="70"/>
+    <w:lsdException w:name="Colorful Shading" w:uiPriority="71"/>
+    <w:lsdException w:name="Colorful List" w:uiPriority="72"/>
+    <w:lsdException w:name="Colorful Grid" w:uiPriority="73"/>
+    <w:lsdException w:name="Light Shading Accent 1" w:uiPriority="60"/>
+    <w:lsdException w:name="Light List Accent 1" w:uiPriority="61"/>
+    <w:lsdException w:name="Light Grid Accent 1" w:uiPriority="62"/>
+    <w:lsdException w:name="Medium Shading 1 Accent 1" w:uiPriority="63"/>
+    <w:lsdException w:name="Medium Shading 2 Accent 1" w:uiPriority="64"/>
+    <w:lsdException w:name="Medium List 1 Accent 1" w:uiPriority="65"/>
+    <w:lsdException w:name="Revision" w:semiHidden="1" w:unhideWhenUsed="1"/>
+    <w:lsdException w:name="List Paragraph" w:semiHidden="1" w:unhideWhenUsed="1"/>
+    <w:lsdException w:name="Quote" w:semiHidden="1" w:unhideWhenUsed="1"/>
+    <w:lsdException w:name="Intense Quote" w:semiHidden="1" w:unhideWhenUsed="1"/>
+    <w:lsdException w:name="Medium List 2 Accent 1" w:uiPriority="66"/>
+    <w:lsdException w:name="Medium Grid 1 Accent 1" w:uiPriority="67"/>
+    <w:lsdException w:name="Medium Grid 2 Accent 1" w:uiPriority="68"/>
+    <w:lsdException w:name="Medium Grid 3 Accent 1" w:uiPriority="69"/>
+    <w:lsdException w:name="Dark List Accent 1" w:uiPriority="70"/>
+    <w:lsdException w:name="Colorful Shading Accent 1" w:uiPriority="71"/>
+    <w:lsdException w:name="Colorful List Accent 1" w:uiPriority="72"/>
+    <w:lsdException w:name="Colorful Grid Accent 1" w:uiPriority="73"/>
+    <w:lsdException w:name="Light Shading Accent 2" w:uiPriority="60"/>
+    <w:lsdException w:name="Light List Accent 2" w:uiPriority="61"/>
+    <w:lsdException w:name="Light Grid Accent 2" w:uiPriority="62"/>
+    <w:lsdException w:name="Medium Shading 1 Accent 2" w:uiPriority="63"/>
+    <w:lsdException w:name="Medium Shading 2 Accent 2" w:uiPriority="64"/>
+    <w:lsdException w:name="Medium List 1 Accent 2" w:uiPriority="65"/>
+    <w:lsdException w:name="Medium List 2 Accent 2" w:uiPriority="66"/>
+    <w:lsdException w:name="Medium Grid 1 Accent 2" w:uiPriority="67"/>
+    <w:lsdException w:name="Medium Grid 2 Accent 2" w:uiPriority="68"/>
+    <w:lsdException w:name="Medium Grid 3 Accent 2" w:uiPriority="69"/>
+    <w:lsdException w:name="Dark List Accent 2" w:uiPriority="70"/>
+    <w:lsdException w:name="Colorful Shading Accent 2" w:uiPriority="71"/>
+    <w:lsdException w:name="Colorful List Accent 2" w:uiPriority="72"/>
+    <w:lsdException w:name="Colorful Grid Accent 2" w:uiPriority="73"/>
+    <w:lsdException w:name="Light Shading Accent 3" w:uiPriority="60"/>
+    <w:lsdException w:name="Light List Accent 3" w:uiPriority="61"/>
+    <w:lsdException w:name="Light Grid Accent 3" w:uiPriority="62"/>
+    <w:lsdException w:name="Medium Shading 1 Accent 3" w:uiPriority="63"/>
+    <w:lsdException w:name="Medium Shading 2 Accent 3" w:uiPriority="64"/>
+    <w:lsdException w:name="Medium List 1 Accent 3" w:uiPriority="65"/>
+    <w:lsdException w:name="Medium List 2 Accent 3" w:uiPriority="66"/>
+    <w:lsdException w:name="Medium Grid 1 Accent 3" w:uiPriority="67"/>
+    <w:lsdException w:name="Medium Grid 2 Accent 3" w:uiPriority="68"/>
+    <w:lsdException w:name="Medium Grid 3 Accent 3" w:uiPriority="69"/>
+    <w:lsdException w:name="Dark List Accent 3" w:uiPriority="70"/>
+    <w:lsdException w:name="Colorful Shading Accent 3" w:uiPriority="71"/>
+    <w:lsdException w:name="Colorful List Accent 3" w:uiPriority="72"/>
+    <w:lsdException w:name="Colorful Grid Accent 3" w:uiPriority="73"/>
+    <w:lsdException w:name="Light Shading Accent 4" w:uiPriority="60"/>
+    <w:lsdException w:name="Light List Accent 4" w:uiPriority="61"/>
+    <w:lsdException w:name="Light Grid Accent 4" w:uiPriority="62"/>
+    <w:lsdException w:name="Medium Shading 1 Accent 4" w:uiPriority="63"/>
+    <w:lsdException w:name="Medium Shading 2 Accent 4" w:uiPriority="64"/>
+    <w:lsdException w:name="Medium List 1 Accent 4" w:uiPriority="65"/>
+    <w:lsdException w:name="Medium List 2 Accent 4" w:uiPriority="66"/>
+    <w:lsdException w:name="Medium Grid 1 Accent 4" w:uiPriority="67"/>
+    <w:lsdException w:name="Medium Grid 2 Accent 4" w:uiPriority="68"/>
+    <w:lsdException w:name="Medium Grid 3 Accent 4" w:uiPriority="69"/>
+    <w:lsdException w:name="Dark List Accent 4" w:uiPriority="70"/>
+    <w:lsdException w:name="Colorful Shading Accent 4" w:uiPriority="71"/>
+    <w:lsdException w:name="Colorful List Accent 4" w:uiPriority="72"/>
+    <w:lsdException w:name="Colorful Grid Accent 4" w:uiPriority="73"/>
+    <w:lsdException w:name="Light Shading Accent 5" w:uiPriority="60"/>
+    <w:lsdException w:name="Light List Accent 5" w:uiPriority="61"/>
+    <w:lsdException w:name="Light Grid Accent 5" w:uiPriority="62"/>
+    <w:lsdException w:name="Medium Shading 1 Accent 5" w:uiPriority="63"/>
+    <w:lsdException w:name="Medium Shading 2 Accent 5" w:uiPriority="64"/>
+    <w:lsdException w:name="Medium List 1 Accent 5" w:uiPriority="65"/>
+    <w:lsdException w:name="Medium List 2 Accent 5" w:uiPriority="66"/>
+    <w:lsdException w:name="Medium Grid 1 Accent 5" w:uiPriority="67"/>
+    <w:lsdException w:name="Medium Grid 2 Accent 5" w:uiPriority="68"/>
+    <w:lsdException w:name="Medium Grid 3 Accent 5" w:uiPriority="69"/>
+    <w:lsdException w:name="Dark List Accent 5" w:uiPriority="70"/>
+    <w:lsdException w:name="Colorful Shading Accent 5" w:uiPriority="71"/>
+    <w:lsdException w:name="Colorful List Accent 5" w:uiPriority="72"/>
+    <w:lsdException w:name="Colorful Grid Accent 5" w:uiPriority="73"/>
+    <w:lsdException w:name="Light Shading Accent 6" w:uiPriority="60"/>
+    <w:lsdException w:name="Light List Accent 6" w:uiPriority="61"/>
+    <w:lsdException w:name="Light Grid Accent 6" w:uiPriority="62"/>
+    <w:lsdException w:name="Medium Shading 1 Accent 6" w:uiPriority="63"/>
+    <w:lsdException w:name="Medium Shading 2 Accent 6" w:uiPriority="64"/>
+    <w:lsdException w:name="Medium List 1 Accent 6" w:uiPriority="65"/>
+    <w:lsdException w:name="Medium List 2 Accent 6" w:uiPriority="66"/>
+    <w:lsdException w:name="Medium Grid 1 Accent 6" w:uiPriority="67"/>
+    <w:lsdException w:name="Medium Grid 2 Accent 6" w:uiPriority="68"/>
+    <w:lsdException w:name="Medium Grid 3 Accent 6" w:uiPriority="69"/>
+    <w:lsdException w:name="Dark List Accent 6" w:uiPriority="70"/>
+    <w:lsdException w:name="Colorful Shading Accent 6" w:uiPriority="71"/>
+    <w:lsdException w:name="Colorful List Accent 6" w:uiPriority="72"/>
+    <w:lsdException w:name="Colorful Grid Accent 6" w:uiPriority="73"/>
+    <w:lsdException w:name="Subtle Emphasis" w:uiPriority="19" w:qFormat="1"/>
+    <w:lsdException w:name="Intense Emphasis" w:uiPriority="21" w:qFormat="1"/>
+    <w:lsdException w:name="Subtle Reference" w:uiPriority="31" w:qFormat="1"/>
+    <w:lsdException w:name="Intense Reference" w:uiPriority="32" w:qFormat="1"/>
+    <w:lsdException w:name="Book Title" w:uiPriority="33" w:qFormat="1"/>
+    <w:lsdException w:name="Bibliography" w:semiHidden="1" w:uiPriority="37" w:unhideWhenUsed="1"/>
+    <w:lsdException w:name="TOC Heading" w:semiHidden="1" w:uiPriority="39" w:unhideWhenUsed="1" w:qFormat="1"/>
+    <w:lsdException w:name="Plain Table 1" w:uiPriority="41"/>
+    <w:lsdException w:name="Plain Table 2" w:uiPriority="42"/>
+    <w:lsdException w:name="Plain Table 3" w:uiPriority="43"/>
+    <w:lsdException w:name="Plain Table 4" w:uiPriority="44"/>
+    <w:lsdException w:name="Plain Table 5" w:uiPriority="45"/>
+    <w:lsdException w:name="Grid Table Light" w:uiPriority="40"/>
+    <w:lsdException w:name="Grid Table 1 Light" w:uiPriority="46"/>
+    <w:lsdException w:name="Grid Table 2" w:uiPriority="47"/>
+    <w:lsdException w:name="Grid Table 3" w:uiPriority="48"/>
+    <w:lsdException w:name="Grid Table 4" w:uiPriority="49"/>
+    <w:lsdException w:name="Grid Table 5 Dark" w:uiPriority="50"/>
+    <w:lsdException w:name="Grid Table 6 Colorful" w:uiPriority="51"/>
+    <w:lsdException w:name="Grid Table 7 Colorful" w:uiPriority="52"/>
+    <w:lsdException w:name="Grid Table 1 Light Accent 1" w:uiPriority="46"/>
+    <w:lsdException w:name="Grid Table 2 Accent 1" w:uiPriority="47"/>
+    <w:lsdException w:name="Grid Table 3 Accent 1" w:uiPriority="48"/>
+    <w:lsdException w:name="Grid Table 4 Accent 1" w:uiPriority="49"/>
+    <w:lsdException w:name="Grid Table 5 Dark Accent 1" w:uiPriority="50"/>
+    <w:lsdException w:name="Grid Table 6 Colorful Accent 1" w:uiPriority="51"/>
+    <w:lsdException w:name="Grid Table 7 Colorful Accent 1" w:uiPriority="52"/>
+    <w:lsdException w:name="Grid Table 1 Light Accent 2" w:uiPriority="46"/>
+    <w:lsdException w:name="Grid Table 2 Accent 2" w:uiPriority="47"/>
+    <w:lsdException w:name="Grid Table 3 Accent 2" w:uiPriority="48"/>
+    <w:lsdException w:name="Grid Table 4 Accent 2" w:uiPriority="49"/>
+    <w:lsdException w:name="Grid Table 5 Dark Accent 2" w:uiPriority="50"/>
+    <w:lsdException w:name="Grid Table 6 Colorful Accent 2" w:uiPriority="51"/>
+    <w:lsdException w:name="Grid Table 7 Colorful Accent 2" w:uiPriority="52"/>
+    <w:lsdException w:name="Grid Table 1 Light Accent 3" w:uiPriority="46"/>
+    <w:lsdException w:name="Grid Table 2 Accent 3" w:uiPriority="47"/>
+    <w:lsdException w:name="Grid Table 3 Accent 3" w:uiPriority="48"/>
+    <w:lsdException w:name="Grid Table 4 Accent 3" w:uiPriority="49"/>
+    <w:lsdException w:name="Grid Table 5 Dark Accent 3" w:uiPriority="50"/>
+    <w:lsdException w:name="Grid Table 6 Colorful Accent 3" w:uiPriority="51"/>
+    <w:lsdException w:name="Grid Table 7 Colorful Accent 3" w:uiPriority="52"/>
+    <w:lsdException w:name="Grid Table 1 Light Accent 4" w:uiPriority="46"/>
+    <w:lsdException w:name="Grid Table 2 Accent 4" w:uiPriority="47"/>
+    <w:lsdException w:name="Grid Table 3 Accent 4" w:uiPriority="48"/>
+    <w:lsdException w:name="Grid Table 4 Accent 4" w:uiPriority="49"/>
+    <w:lsdException w:name="Grid Table 5 Dark Accent 4" w:uiPriority="50"/>
+    <w:lsdException w:name="Grid Table 6 Colorful Accent 4" w:uiPriority="51"/>
+    <w:lsdException w:name="Grid Table 7 Colorful Accent 4" w:uiPriority="52"/>
+    <w:lsdException w:name="Grid Table 1 Light Accent 5" w:uiPriority="46"/>
+    <w:lsdException w:name="Grid Table 2 Accent 5" w:uiPriority="47"/>
+    <w:lsdException w:name="Grid Table 3 Accent 5" w:uiPriority="48"/>
+    <w:lsdException w:name="Grid Table 4 Accent 5" w:uiPriority="49"/>
+    <w:lsdException w:name="Grid Table 5 Dark Accent 5" w:uiPriority="50"/>
+    <w:lsdException w:name="Grid Table 6 Colorful Accent 5" w:uiPriority="51"/>
+    <w:lsdException w:name="Grid Table 7 Colorful Accent 5" w:uiPriority="52"/>
+    <w:lsdException w:name="Grid Table 1 Light Accent 6" w:uiPriority="46"/>
+    <w:lsdException w:name="Grid Table 2 Accent 6" w:uiPriority="47"/>
+    <w:lsdException w:name="Grid Table 3 Accent 6" w:uiPriority="48"/>
+    <w:lsdException w:name="Grid Table 4 Accent 6" w:uiPriority="49"/>
+    <w:lsdException w:name="Grid Table 5 Dark Accent 6" w:uiPriority="50"/>
+    <w:lsdException w:name="Grid Table 6 Colorful Accent 6" w:uiPriority="51"/>
+    <w:lsdException w:name="Grid Table 7 Colorful Accent 6" w:uiPriority="52"/>
+    <w:lsdException w:name="List Table 1 Light" w:uiPriority="46"/>
+    <w:lsdException w:name="List Table 2" w:uiPriority="47"/>
+    <w:lsdException w:name="List Table 3" w:uiPriority="48"/>
+    <w:lsdException w:name="List Table 4" w:uiPriority="49"/>
+    <w:lsdException w:name="List Table 5 Dark" w:uiPriority="50"/>
+    <w:lsdException w:name="List Table 6 Colorful" w:uiPriority="51"/>
+    <w:lsdException w:name="List Table 7 Colorful" w:uiPriority="52"/>
+    <w:lsdException w:name="List Table 1 Light Accent 1" w:uiPriority="46"/>
+    <w:lsdException w:name="List Table 2 Accent 1" w:uiPriority="47"/>
+    <w:lsdException w:name="List Table 3 Accent 1" w:uiPriority="48"/>
+    <w:lsdException w:name="List Table 4 Accent 1" w:uiPriority="49"/>
+    <w:lsdException w:name="List Table 5 Dark Accent 1" w:uiPriority="50"/>
+    <w:lsdException w:name="List Table 6 Colorful Accent 1" w:uiPriority="51"/>
+    <w:lsdException w:name="List Table 7 Colorful Accent 1" w:uiPriority="52"/>
+    <w:lsdException w:name="List Table 1 Light Accent 2" w:uiPriority="46"/>
+    <w:lsdException w:name="List Table 2 Accent 2" w:uiPriority="47"/>
+    <w:lsdException w:name="List Table 3 Accent 2" w:uiPriority="48"/>
+    <w:lsdException w:name="List Table 4 Accent 2" w:uiPriority="49"/>
+    <w:lsdException w:name="List Table 5 Dark Accent 2" w:uiPriority="50"/>
+    <w:lsdException w:name="List Table 6 Colorful Accent 2" w:uiPriority="51"/>
+    <w:lsdException w:name="List Table 7 Colorful Accent 2" w:uiPriority="52"/>
+    <w:lsdException w:name="List Table 1 Light Accent 3" w:uiPriority="46"/>
+    <w:lsdException w:name="List Table 2 Accent 3" w:uiPriority="47"/>
+    <w:lsdException w:name="List Table 3 Accent 3" w:uiPriority="48"/>
+    <w:lsdException w:name="List Table 4 Accent 3" w:uiPriority="49"/>
+    <w:lsdException w:name="List Table 5 Dark Accent 3" w:uiPriority="50"/>
+    <w:lsdException w:name="List Table 6 Colorful Accent 3" w:uiPriority="51"/>
+    <w:lsdException w:name="List Table 7 Colorful Accent 3" w:uiPriority="52"/>
+    <w:lsdException w:name="List Table 1 Light Accent 4" w:uiPriority="46"/>
+    <w:lsdException w:name="List Table 2 Accent 4" w:uiPriority="47"/>
+    <w:lsdException w:name="List Table 3 Accent 4" w:uiPriority="48"/>
+    <w:lsdException w:name="List Table 4 Accent 4" w:uiPriority="49"/>
+    <w:lsdException w:name="List Table 5 Dark Accent 4" w:uiPriority="50"/>
+    <w:lsdException w:name="List Table 6 Colorful Accent 4" w:uiPriority="51"/>
+    <w:lsdException w:name="List Table 7 Colorful Accent 4" w:uiPriority="52"/>
+    <w:lsdException w:name="List Table 1 Light Accent 5" w:uiPriority="46"/>
+    <w:lsdException w:name="List Table 2 Accent 5" w:uiPriority="47"/>
+    <w:lsdException w:name="List Table 3 Accent 5" w:uiPriority="48"/>
+    <w:lsdException w:name="List Table 4 Accent 5" w:uiPriority="49"/>
+    <w:lsdException w:name="List Table 5 Dark Accent 5" w:uiPriority="50"/>
+    <w:lsdException w:name="List Table 6 Colorful Accent 5" w:uiPriority="51"/>
+    <w:lsdException w:name="List Table 7 Colorful Accent 5" w:uiPriority="52"/>
+    <w:lsdException w:name="List Table 1 Light Accent 6" w:uiPriority="46"/>
+    <w:lsdException w:name="List Table 2 Accent 6" w:uiPriority="47"/>
+    <w:lsdException w:name="List Table 3 Accent 6" w:uiPriority="48"/>
+    <w:lsdException w:name="List Table 4 Accent 6" w:uiPriority="49"/>
+    <w:lsdException w:name="List Table 5 Dark Accent 6" w:uiPriority="50"/>
+    <w:lsdException w:name="List Table 6 Colorful Accent 6" w:uiPriority="51"/>
+    <w:lsdException w:name="List Table 7 Colorful Accent 6" w:uiPriority="52"/>
+    <w:lsdException w:name="Mention" w:semiHidden="1" w:unhideWhenUsed="1"/>
+    <w:lsdException w:name="Smart Hyperlink" w:semiHidden="1" w:unhideWhenUsed="1"/>
+    <w:lsdException w:name="Hashtag" w:semiHidden="1" w:unhideWhenUsed="1"/>
+    <w:lsdException w:name="Unresolved Mention" w:semiHidden="1" w:unhideWhenUsed="1"/>
+    <w:lsdException w:name="Smart Link" w:semiHidden="1" w:unhideWhenUsed="1"/>
   </w:latentStyles>
-  <w:style w:type="paragraph" w:default="1" w:styleId="1">
+  <w:style w:type="paragraph" w:default="1" w:styleId="Standard">
     <w:name w:val="Normal"/>
     <w:qFormat/>
-    <w:uiPriority w:val="0"/>
     <w:pPr>
       <w:spacing w:after="160" w:line="259" w:lineRule="auto"/>
     </w:pPr>
     <w:rPr>
-      <w:rFonts w:asciiTheme="minorHAnsi" w:hAnsiTheme="minorHAnsi" w:eastAsiaTheme="minorHAnsi" w:cstheme="minorBidi"/>
-      <w:kern w:val="0"/>
       <w:sz w:val="22"/>
       <w:szCs w:val="22"/>
-      <w:lang w:val="de-DE" w:eastAsia="en-US" w:bidi="ar-SA"/>
-      <w14:ligatures w14:val="none"/>
+      <w:lang w:eastAsia="en-US"/>
     </w:rPr>
   </w:style>
-  <w:style w:type="character" w:default="1" w:styleId="2">
+  <w:style w:type="character" w:default="1" w:styleId="Absatz-Standardschriftart">
     <w:name w:val="Default Paragraph Font"/>
+    <w:uiPriority w:val="1"/>
     <w:semiHidden/>
     <w:unhideWhenUsed/>
-    <w:uiPriority w:val="1"/>
   </w:style>
-  <w:style w:type="table" w:default="1" w:styleId="3">
+  <w:style w:type="table" w:default="1" w:styleId="NormaleTabelle">
     <w:name w:val="Normal Table"/>
+    <w:uiPriority w:val="99"/>
     <w:semiHidden/>
     <w:unhideWhenUsed/>
-    <w:uiPriority w:val="99"/>
     <w:tblPr>
+      <w:tblInd w:w="0" w:type="dxa"/>
       <w:tblCellMar>
         <w:top w:w="0" w:type="dxa"/>
         <w:left w:w="108" w:type="dxa"/>
@@ -1033,6 +1129,12 @@
         <w:right w:w="108" w:type="dxa"/>
       </w:tblCellMar>
     </w:tblPr>
+  </w:style>
+  <w:style w:type="numbering" w:default="1" w:styleId="KeineListe">
+    <w:name w:val="No List"/>
+    <w:uiPriority w:val="99"/>
+    <w:semiHidden/>
+    <w:unhideWhenUsed/>
   </w:style>
 </w:styles>
 </file>
@@ -1289,25 +1391,11 @@
     </a:fmtScheme>
   </a:themeElements>
   <a:objectDefaults/>
+  <a:extraClrSchemeLst/>
 </a:theme>
 </file>
 
 <file path=customXml/item1.xml><?xml version="1.0" encoding="utf-8"?>
-<p:properties xmlns:p="http://schemas.microsoft.com/office/2006/metadata/properties" xmlns:xsi="http://www.w3.org/2001/XMLSchema-instance" xmlns:pc="http://schemas.microsoft.com/office/infopath/2007/PartnerControls">
-  <documentManagement/>
-</p:properties>
-</file>
-
-<file path=customXml/item2.xml><?xml version="1.0" encoding="utf-8"?>
-<?mso-contentType ?>
-<FormTemplates xmlns="http://schemas.microsoft.com/sharepoint/v3/contenttype/forms">
-  <Display>DocumentLibraryForm</Display>
-  <Edit>DocumentLibraryForm</Edit>
-  <New>DocumentLibraryForm</New>
-</FormTemplates>
-</file>
-
-<file path=customXml/item3.xml><?xml version="1.0" encoding="utf-8"?>
 <ct:contentTypeSchema xmlns:ct="http://schemas.microsoft.com/office/2006/metadata/contentType" xmlns:ma="http://schemas.microsoft.com/office/2006/metadata/properties/metaAttributes" ct:_="" ma:_="" ma:contentTypeName="Dokument" ma:contentTypeID="0x01010093B2E62F85EC894EA7B9A62BE29C180E" ma:contentTypeVersion="0" ma:contentTypeDescription="Ein neues Dokument erstellen." ma:contentTypeScope="" ma:versionID="0bac77b26ff680bc8c4935d7617cad2a">
   <xsd:schema xmlns:xsd="http://www.w3.org/2001/XMLSchema" xmlns:xs="http://www.w3.org/2001/XMLSchema" xmlns:p="http://schemas.microsoft.com/office/2006/metadata/properties" targetNamespace="http://schemas.microsoft.com/office/2006/metadata/properties" ma:root="true" ma:fieldsID="3b0e86e43268d7499bc47c9769927b6e">
     <xsd:element name="properties">
@@ -1421,20 +1509,50 @@
 </ct:contentTypeSchema>
 </file>
 
+<file path=customXml/item2.xml><?xml version="1.0" encoding="utf-8"?>
+<?mso-contentType ?>
+<FormTemplates xmlns="http://schemas.microsoft.com/sharepoint/v3/contenttype/forms">
+  <Display>DocumentLibraryForm</Display>
+  <Edit>DocumentLibraryForm</Edit>
+  <New>DocumentLibraryForm</New>
+</FormTemplates>
+</file>
+
+<file path=customXml/item3.xml><?xml version="1.0" encoding="utf-8"?>
+<p:properties xmlns:p="http://schemas.microsoft.com/office/2006/metadata/properties" xmlns:xsi="http://www.w3.org/2001/XMLSchema-instance" xmlns:pc="http://schemas.microsoft.com/office/infopath/2007/PartnerControls">
+  <documentManagement/>
+</p:properties>
+</file>
+
 <file path=customXml/itemProps1.xml><?xml version="1.0" encoding="utf-8"?>
-<ds:datastoreItem xmlns:ds="http://schemas.openxmlformats.org/officeDocument/2006/customXml" ds:itemID="{13181DB4-F9D7-45FF-A344-2A771A7744BC}">
-  <ds:schemaRefs/>
+<ds:datastoreItem xmlns:ds="http://schemas.openxmlformats.org/officeDocument/2006/customXml" ds:itemID="{354F8DB8-0A65-4D82-977D-B54753F893E3}">
+  <ds:schemaRefs>
+    <ds:schemaRef ds:uri="http://schemas.microsoft.com/office/2006/metadata/contentType"/>
+    <ds:schemaRef ds:uri="http://schemas.microsoft.com/office/2006/metadata/properties/metaAttributes"/>
+    <ds:schemaRef ds:uri="http://www.w3.org/2001/XMLSchema"/>
+    <ds:schemaRef ds:uri="http://schemas.microsoft.com/office/2006/metadata/properties"/>
+    <ds:schemaRef ds:uri="http://schemas.openxmlformats.org/package/2006/metadata/core-properties"/>
+    <ds:schemaRef ds:uri="http://purl.org/dc/elements/1.1/"/>
+    <ds:schemaRef ds:uri="http://purl.org/dc/terms/"/>
+    <ds:schemaRef ds:uri="http://schemas.microsoft.com/internal/obd"/>
+    <ds:schemaRef ds:uri="http://schemas.microsoft.com/office/infopath/2007/PartnerControls"/>
+  </ds:schemaRefs>
 </ds:datastoreItem>
 </file>
 
 <file path=customXml/itemProps2.xml><?xml version="1.0" encoding="utf-8"?>
 <ds:datastoreItem xmlns:ds="http://schemas.openxmlformats.org/officeDocument/2006/customXml" ds:itemID="{3DC2F7B1-F05E-4362-A470-9CE66B3048FA}">
-  <ds:schemaRefs/>
+  <ds:schemaRefs>
+    <ds:schemaRef ds:uri="http://schemas.microsoft.com/sharepoint/v3/contenttype/forms"/>
+  </ds:schemaRefs>
 </ds:datastoreItem>
 </file>
 
 <file path=customXml/itemProps3.xml><?xml version="1.0" encoding="utf-8"?>
-<ds:datastoreItem xmlns:ds="http://schemas.openxmlformats.org/officeDocument/2006/customXml" ds:itemID="{354F8DB8-0A65-4D82-977D-B54753F893E3}">
-  <ds:schemaRefs/>
+<ds:datastoreItem xmlns:ds="http://schemas.openxmlformats.org/officeDocument/2006/customXml" ds:itemID="{13181DB4-F9D7-45FF-A344-2A771A7744BC}">
+  <ds:schemaRefs>
+    <ds:schemaRef ds:uri="http://schemas.microsoft.com/office/2006/metadata/properties"/>
+    <ds:schemaRef ds:uri="http://schemas.microsoft.com/office/infopath/2007/PartnerControls"/>
+  </ds:schemaRefs>
 </ds:datastoreItem>
 </file>
</xml_diff>